<commit_message>
edited tech spec and others
</commit_message>
<xml_diff>
--- a/docs/КП24_ТЗ_Команда.docx
+++ b/docs/КП24_ТЗ_Команда.docx
@@ -4,120 +4,97 @@
   <w:body>
     <w:p>
       <w:pPr>
-        <w:pStyle w:val="Heading2"/>
-        <w:spacing w:before="71" w:line="242" w:lineRule="auto"/>
-        <w:ind w:left="2633" w:right="1525"/>
-        <w:jc w:val="both"/>
+        <w:spacing w:before="160" w:line="120" w:lineRule="auto"/>
+        <w:ind w:left="567"/>
+        <w:jc w:val="center"/>
+        <w:rPr>
+          <w:b/>
+          <w:bCs/>
+          <w:sz w:val="24"/>
+          <w:szCs w:val="24"/>
+        </w:rPr>
       </w:pPr>
       <w:bookmarkStart w:id="0" w:name="_Toc158543914"/>
-      <w:r>
-        <w:t>ПРАВИТЕЛЬСТВО РОССИЙСКОЙ ФЕДЕРАЦИИ</w:t>
-      </w:r>
-      <w:r>
-        <w:rPr>
-          <w:spacing w:val="1"/>
-        </w:rPr>
-        <w:t xml:space="preserve"> </w:t>
-      </w:r>
-      <w:r>
-        <w:t>ФЕДЕРАЛЬНОЕ</w:t>
-      </w:r>
-      <w:r>
-        <w:rPr>
-          <w:spacing w:val="-8"/>
-        </w:rPr>
-        <w:t xml:space="preserve"> </w:t>
-      </w:r>
-      <w:r>
-        <w:t>ГОСУДАРСТВЕННОЕ</w:t>
-      </w:r>
-      <w:r>
-        <w:rPr>
-          <w:spacing w:val="-7"/>
-        </w:rPr>
-        <w:t xml:space="preserve"> </w:t>
-      </w:r>
-      <w:r>
-        <w:t>АВТОНОМНОЕ</w:t>
+    </w:p>
+    <w:p>
+      <w:pPr>
+        <w:spacing w:before="160" w:line="120" w:lineRule="auto"/>
+        <w:ind w:left="567"/>
+        <w:jc w:val="center"/>
+        <w:rPr>
+          <w:b/>
+          <w:bCs/>
+          <w:sz w:val="24"/>
+          <w:szCs w:val="24"/>
+        </w:rPr>
+      </w:pPr>
+    </w:p>
+    <w:p>
+      <w:pPr>
+        <w:spacing w:before="160" w:line="120" w:lineRule="auto"/>
+        <w:ind w:left="567"/>
+        <w:jc w:val="center"/>
+        <w:rPr>
+          <w:b/>
+          <w:bCs/>
+          <w:sz w:val="24"/>
+          <w:szCs w:val="24"/>
+        </w:rPr>
+      </w:pPr>
+      <w:r>
+        <w:rPr>
+          <w:b/>
+          <w:bCs/>
+          <w:sz w:val="24"/>
+          <w:szCs w:val="24"/>
+        </w:rPr>
+        <w:t xml:space="preserve">ПРАВИТЕЛЬСТВО РОССИЙСКОЙ ФЕДЕРАЦИИ </w:t>
       </w:r>
       <w:bookmarkEnd w:id="0"/>
     </w:p>
     <w:p>
       <w:pPr>
-        <w:spacing w:line="242" w:lineRule="auto"/>
-        <w:ind w:left="2000" w:right="892"/>
-        <w:jc w:val="both"/>
+        <w:spacing w:before="160" w:line="120" w:lineRule="auto"/>
+        <w:ind w:left="567"/>
+        <w:jc w:val="center"/>
         <w:rPr>
           <w:b/>
-          <w:sz w:val="24"/>
+          <w:bCs/>
+          <w:sz w:val="24"/>
+          <w:szCs w:val="24"/>
         </w:rPr>
       </w:pPr>
       <w:r>
         <w:rPr>
           <w:b/>
-          <w:sz w:val="24"/>
-        </w:rPr>
-        <w:t>ОБРАЗОВАТЕЛЬНОЕ УЧРЕЖДЕНИЕ ВЫСШЕГО ОБРАЗОВАНИЯ</w:t>
-      </w:r>
-      <w:r>
+          <w:bCs/>
+          <w:sz w:val="24"/>
+          <w:szCs w:val="24"/>
+        </w:rPr>
+        <w:t>НАЦИОНАЛЬНЫЙ ИССЛЕДОВАТЕЛЬСКИЙ УНИВЕРСИТЕТ</w:t>
+      </w:r>
+    </w:p>
+    <w:p>
+      <w:pPr>
+        <w:spacing w:before="160" w:line="120" w:lineRule="auto"/>
+        <w:ind w:left="567"/>
+        <w:jc w:val="center"/>
         <w:rPr>
           <w:b/>
-          <w:spacing w:val="-57"/>
-          <w:sz w:val="24"/>
-        </w:rPr>
-        <w:t xml:space="preserve"> </w:t>
-      </w:r>
+          <w:bCs/>
+          <w:sz w:val="24"/>
+          <w:szCs w:val="24"/>
+        </w:rPr>
+      </w:pPr>
+      <w:bookmarkStart w:id="1" w:name="_Toc158543915"/>
       <w:r>
         <w:rPr>
           <w:b/>
-          <w:sz w:val="24"/>
-        </w:rPr>
-        <w:t>НАЦИОНАЛЬНЫЙ</w:t>
-      </w:r>
-      <w:r>
-        <w:rPr>
-          <w:b/>
-          <w:spacing w:val="-1"/>
-          <w:sz w:val="24"/>
-        </w:rPr>
-        <w:t xml:space="preserve"> </w:t>
-      </w:r>
-      <w:r>
-        <w:rPr>
-          <w:b/>
-          <w:sz w:val="24"/>
-        </w:rPr>
-        <w:t>ИССЛЕДОВАТЕЛЬСКИЙ УНИВЕРСИТЕТ</w:t>
-      </w:r>
-    </w:p>
-    <w:p>
-      <w:pPr>
-        <w:pStyle w:val="Heading2"/>
-        <w:spacing w:line="271" w:lineRule="exact"/>
-        <w:ind w:left="2631" w:right="1525"/>
-        <w:jc w:val="both"/>
-      </w:pPr>
-      <w:bookmarkStart w:id="1" w:name="_Toc158543915"/>
-      <w:r>
-        <w:t>«ВЫСШАЯ</w:t>
-      </w:r>
-      <w:r>
-        <w:rPr>
-          <w:spacing w:val="-2"/>
-        </w:rPr>
-        <w:t xml:space="preserve"> </w:t>
-      </w:r>
-      <w:r>
-        <w:t>ШКОЛА</w:t>
-      </w:r>
-      <w:r>
-        <w:rPr>
-          <w:spacing w:val="-1"/>
-        </w:rPr>
-        <w:t xml:space="preserve"> </w:t>
-      </w:r>
-      <w:r>
-        <w:t>ЭКОНОМИКИ»</w:t>
+          <w:bCs/>
+          <w:sz w:val="24"/>
+          <w:szCs w:val="24"/>
+        </w:rPr>
+        <w:t>«ВЫСШАЯ ШКОЛА ЭКОНОМИКИ»</w:t>
       </w:r>
       <w:bookmarkEnd w:id="1"/>
     </w:p>
@@ -135,48 +112,16 @@
     <w:p>
       <w:pPr>
         <w:pStyle w:val="BodyText"/>
-        <w:spacing w:line="247" w:lineRule="auto"/>
-        <w:ind w:left="2926" w:right="1816" w:firstLine="1280"/>
-        <w:jc w:val="both"/>
+        <w:spacing w:after="160" w:line="264" w:lineRule="auto"/>
+        <w:ind w:left="2127" w:right="1741" w:firstLine="142"/>
+        <w:jc w:val="center"/>
       </w:pPr>
       <w:r>
         <w:t>Факультет компьютерных наук</w:t>
       </w:r>
       <w:r>
-        <w:rPr>
-          <w:spacing w:val="1"/>
-        </w:rPr>
-        <w:t xml:space="preserve"> </w:t>
-      </w:r>
-      <w:r>
-        <w:t>Образовательная</w:t>
-      </w:r>
-      <w:r>
-        <w:rPr>
-          <w:spacing w:val="-3"/>
-        </w:rPr>
-        <w:t xml:space="preserve"> </w:t>
-      </w:r>
-      <w:r>
-        <w:t>программа</w:t>
-      </w:r>
-      <w:r>
-        <w:rPr>
-          <w:spacing w:val="-3"/>
-        </w:rPr>
-        <w:t xml:space="preserve"> </w:t>
-      </w:r>
-      <w:r>
-        <w:t>«Программная</w:t>
-      </w:r>
-      <w:r>
-        <w:rPr>
-          <w:spacing w:val="-3"/>
-        </w:rPr>
-        <w:t xml:space="preserve"> </w:t>
-      </w:r>
-      <w:r>
-        <w:t>инженерия»</w:t>
+        <w:br/>
+        <w:t>Департамент программной инженерии</w:t>
       </w:r>
     </w:p>
     <w:p>
@@ -185,16 +130,6 @@
         <w:jc w:val="both"/>
         <w:rPr>
           <w:sz w:val="20"/>
-        </w:rPr>
-      </w:pPr>
-    </w:p>
-    <w:p>
-      <w:pPr>
-        <w:pStyle w:val="BodyText"/>
-        <w:spacing w:before="5"/>
-        <w:jc w:val="both"/>
-        <w:rPr>
-          <w:sz w:val="25"/>
         </w:rPr>
       </w:pPr>
     </w:p>
@@ -214,215 +149,291 @@
         </w:sectPr>
       </w:pPr>
     </w:p>
-    <w:p>
-      <w:pPr>
-        <w:pStyle w:val="BodyText"/>
-        <w:spacing w:before="90"/>
-        <w:ind w:left="1500"/>
-        <w:jc w:val="both"/>
-      </w:pPr>
-      <w:r>
-        <w:t>СОГЛАСОВАНО</w:t>
-      </w:r>
-    </w:p>
-    <w:p>
-      <w:pPr>
-        <w:pStyle w:val="BodyText"/>
-        <w:spacing w:before="4" w:line="237" w:lineRule="auto"/>
-        <w:ind w:left="1643" w:right="141" w:hanging="1"/>
-        <w:jc w:val="both"/>
-      </w:pPr>
-      <w:r>
-        <w:t xml:space="preserve">доцент департамента </w:t>
-      </w:r>
-      <w:r>
-        <w:t>математики</w:t>
-      </w:r>
-    </w:p>
-    <w:p>
-      <w:pPr>
-        <w:pStyle w:val="BodyText"/>
-        <w:spacing w:before="4" w:line="237" w:lineRule="auto"/>
-        <w:ind w:left="1643" w:right="141" w:hanging="1"/>
-        <w:jc w:val="both"/>
-      </w:pPr>
-      <w:r>
-        <w:t>факультета экономических наук</w:t>
-      </w:r>
-      <w:r>
-        <w:t>,</w:t>
-      </w:r>
-    </w:p>
-    <w:p>
-      <w:pPr>
-        <w:pStyle w:val="BodyText"/>
-        <w:spacing w:before="4"/>
-        <w:ind w:left="1499"/>
-        <w:jc w:val="both"/>
-      </w:pPr>
-      <w:r>
-        <w:t>кандидат</w:t>
-      </w:r>
-      <w:r>
-        <w:rPr>
-          <w:spacing w:val="-6"/>
-        </w:rPr>
-        <w:t xml:space="preserve"> </w:t>
-      </w:r>
-      <w:r>
-        <w:t>физико-математических</w:t>
-      </w:r>
-      <w:r>
-        <w:rPr>
-          <w:spacing w:val="-6"/>
-        </w:rPr>
-        <w:t xml:space="preserve"> </w:t>
-      </w:r>
-      <w:r>
-        <w:t>наук</w:t>
-      </w:r>
-    </w:p>
-    <w:p>
-      <w:pPr>
-        <w:pStyle w:val="BodyText"/>
-        <w:jc w:val="both"/>
-        <w:rPr>
-          <w:sz w:val="26"/>
-        </w:rPr>
-      </w:pPr>
-    </w:p>
-    <w:p>
-      <w:pPr>
-        <w:pStyle w:val="BodyText"/>
-        <w:jc w:val="both"/>
-        <w:rPr>
-          <w:sz w:val="26"/>
-        </w:rPr>
-      </w:pPr>
-    </w:p>
-    <w:p>
-      <w:pPr>
-        <w:pStyle w:val="BodyText"/>
-        <w:spacing w:before="230"/>
-        <w:ind w:left="1499"/>
-        <w:jc w:val="both"/>
-      </w:pPr>
-      <w:r>
-        <w:t>Е.Р. Горяинова</w:t>
-      </w:r>
-    </w:p>
-    <w:p>
-      <w:pPr>
-        <w:pStyle w:val="BodyText"/>
-        <w:spacing w:before="90"/>
-        <w:ind w:left="1634" w:right="757"/>
-        <w:jc w:val="both"/>
-      </w:pPr>
-      <w:r>
-        <w:br w:type="column"/>
-      </w:r>
-      <w:r>
-        <w:t>УТВЕРЖДАЮ</w:t>
-      </w:r>
-    </w:p>
-    <w:p>
-      <w:pPr>
-        <w:pStyle w:val="BodyText"/>
-        <w:spacing w:before="4" w:line="237" w:lineRule="auto"/>
-        <w:ind w:left="1455" w:right="497" w:hanging="68"/>
-        <w:jc w:val="both"/>
-      </w:pPr>
-      <w:r>
-        <w:t>Академический руководитель</w:t>
-      </w:r>
-      <w:r>
-        <w:rPr>
-          <w:spacing w:val="-57"/>
-        </w:rPr>
-        <w:t xml:space="preserve"> </w:t>
-      </w:r>
-      <w:r>
-        <w:t>образовательной</w:t>
-      </w:r>
-      <w:r>
-        <w:rPr>
-          <w:spacing w:val="-3"/>
-        </w:rPr>
-        <w:t xml:space="preserve"> </w:t>
-      </w:r>
-      <w:r>
-        <w:t>программы</w:t>
-      </w:r>
-    </w:p>
-    <w:p>
-      <w:pPr>
-        <w:pStyle w:val="BodyText"/>
-        <w:spacing w:before="6" w:line="237" w:lineRule="auto"/>
-        <w:ind w:left="982" w:right="100" w:firstLine="537"/>
-        <w:jc w:val="both"/>
-      </w:pPr>
-      <w:r>
-        <w:t>«Программная инженерия»</w:t>
-      </w:r>
-      <w:r>
-        <w:rPr>
-          <w:spacing w:val="1"/>
-        </w:rPr>
-        <w:t xml:space="preserve"> </w:t>
-      </w:r>
-      <w:r>
-        <w:t>старший</w:t>
-      </w:r>
-      <w:r>
-        <w:rPr>
-          <w:spacing w:val="-5"/>
-        </w:rPr>
-        <w:t xml:space="preserve"> </w:t>
-      </w:r>
-      <w:r>
-        <w:t>преподаватель</w:t>
-      </w:r>
-      <w:r>
-        <w:rPr>
-          <w:spacing w:val="-5"/>
-        </w:rPr>
-        <w:t xml:space="preserve"> </w:t>
-      </w:r>
-      <w:r>
-        <w:t>департамента</w:t>
-      </w:r>
-    </w:p>
-    <w:p>
-      <w:pPr>
-        <w:pStyle w:val="BodyText"/>
-        <w:spacing w:before="3" w:line="480" w:lineRule="auto"/>
-        <w:ind w:left="1637" w:right="757"/>
-        <w:jc w:val="both"/>
-      </w:pPr>
-      <w:r>
-        <w:t>программной инженерии</w:t>
-      </w:r>
-      <w:r>
-        <w:rPr>
-          <w:spacing w:val="-57"/>
-        </w:rPr>
-        <w:t xml:space="preserve"> </w:t>
-      </w:r>
-      <w:r>
-        <w:t>Н.А.</w:t>
-      </w:r>
-      <w:r>
-        <w:rPr>
-          <w:spacing w:val="-1"/>
-        </w:rPr>
-        <w:t xml:space="preserve"> </w:t>
-      </w:r>
-      <w:proofErr w:type="spellStart"/>
-      <w:r>
-        <w:t>Павлочев</w:t>
-      </w:r>
-      <w:proofErr w:type="spellEnd"/>
-    </w:p>
+    <w:tbl>
+      <w:tblPr>
+        <w:tblStyle w:val="TableNormal1"/>
+        <w:tblW w:w="9923" w:type="dxa"/>
+        <w:tblInd w:w="567" w:type="dxa"/>
+        <w:tblLayout w:type="fixed"/>
+        <w:tblLook w:val="04A0" w:firstRow="1" w:lastRow="0" w:firstColumn="1" w:lastColumn="0" w:noHBand="0" w:noVBand="1"/>
+      </w:tblPr>
+      <w:tblGrid>
+        <w:gridCol w:w="4820"/>
+        <w:gridCol w:w="5103"/>
+      </w:tblGrid>
+      <w:tr>
+        <w:trPr>
+          <w:trHeight w:val="3110"/>
+        </w:trPr>
+        <w:tc>
+          <w:tcPr>
+            <w:tcW w:w="4820" w:type="dxa"/>
+          </w:tcPr>
+          <w:p>
+            <w:pPr>
+              <w:spacing w:after="158"/>
+              <w:ind w:firstLine="447"/>
+              <w:jc w:val="center"/>
+              <w:rPr>
+                <w:sz w:val="24"/>
+                <w:szCs w:val="24"/>
+              </w:rPr>
+            </w:pPr>
+            <w:r>
+              <w:rPr>
+                <w:sz w:val="24"/>
+                <w:szCs w:val="24"/>
+              </w:rPr>
+              <w:t>СОГЛАСОВАНО</w:t>
+            </w:r>
+          </w:p>
+          <w:p>
+            <w:pPr>
+              <w:spacing w:after="158"/>
+              <w:ind w:left="447" w:firstLine="142"/>
+              <w:jc w:val="center"/>
+              <w:rPr>
+                <w:sz w:val="24"/>
+                <w:szCs w:val="24"/>
+              </w:rPr>
+            </w:pPr>
+            <w:r>
+              <w:rPr>
+                <w:sz w:val="24"/>
+                <w:szCs w:val="24"/>
+              </w:rPr>
+              <w:t>Доцент департамента математики факультета экономических наук, кандидат физико-математических наук</w:t>
+            </w:r>
+          </w:p>
+          <w:p>
+            <w:pPr>
+              <w:ind w:left="447" w:firstLine="142"/>
+              <w:jc w:val="center"/>
+              <w:rPr>
+                <w:b/>
+                <w:sz w:val="24"/>
+                <w:szCs w:val="24"/>
+              </w:rPr>
+            </w:pPr>
+          </w:p>
+          <w:p>
+            <w:pPr>
+              <w:ind w:left="447" w:firstLine="142"/>
+              <w:jc w:val="center"/>
+              <w:rPr>
+                <w:sz w:val="24"/>
+                <w:szCs w:val="24"/>
+              </w:rPr>
+            </w:pPr>
+          </w:p>
+          <w:p>
+            <w:pPr>
+              <w:spacing w:after="60"/>
+              <w:rPr>
+                <w:sz w:val="24"/>
+                <w:szCs w:val="24"/>
+              </w:rPr>
+            </w:pPr>
+          </w:p>
+          <w:p>
+            <w:pPr>
+              <w:pStyle w:val="TableParagraph"/>
+              <w:spacing w:after="158" w:line="266" w:lineRule="exact"/>
+              <w:ind w:left="149" w:right="147" w:firstLine="567"/>
+              <w:jc w:val="center"/>
+              <w:rPr>
+                <w:sz w:val="24"/>
+              </w:rPr>
+            </w:pPr>
+            <w:r>
+              <w:rPr>
+                <w:sz w:val="24"/>
+                <w:szCs w:val="24"/>
+              </w:rPr>
+              <w:t>______________ Е. Р. Горяинова</w:t>
+            </w:r>
+            <w:r>
+              <w:rPr>
+                <w:sz w:val="24"/>
+                <w:szCs w:val="24"/>
+              </w:rPr>
+              <w:br/>
+              <w:t>«____»</w:t>
+            </w:r>
+            <w:r>
+              <w:rPr>
+                <w:sz w:val="24"/>
+                <w:szCs w:val="24"/>
+              </w:rPr>
+              <w:softHyphen/>
+            </w:r>
+            <w:r>
+              <w:rPr>
+                <w:sz w:val="24"/>
+                <w:szCs w:val="24"/>
+              </w:rPr>
+              <w:softHyphen/>
+              <w:t xml:space="preserve"> __________ 2025 г.</w:t>
+            </w:r>
+          </w:p>
+        </w:tc>
+        <w:tc>
+          <w:tcPr>
+            <w:tcW w:w="5103" w:type="dxa"/>
+          </w:tcPr>
+          <w:p>
+            <w:pPr>
+              <w:spacing w:after="158"/>
+              <w:ind w:left="599" w:hanging="179"/>
+              <w:jc w:val="center"/>
+              <w:rPr>
+                <w:sz w:val="24"/>
+                <w:szCs w:val="24"/>
+              </w:rPr>
+            </w:pPr>
+            <w:r>
+              <w:rPr>
+                <w:sz w:val="24"/>
+                <w:szCs w:val="24"/>
+              </w:rPr>
+              <w:t>УТВЕРЖДАЮ</w:t>
+            </w:r>
+          </w:p>
+          <w:p>
+            <w:pPr>
+              <w:ind w:left="562" w:right="146"/>
+              <w:jc w:val="center"/>
+              <w:rPr>
+                <w:sz w:val="24"/>
+                <w:szCs w:val="24"/>
+              </w:rPr>
+            </w:pPr>
+            <w:r>
+              <w:rPr>
+                <w:sz w:val="24"/>
+                <w:szCs w:val="24"/>
+              </w:rPr>
+              <w:t xml:space="preserve">Академический </w:t>
+            </w:r>
+            <w:proofErr w:type="gramStart"/>
+            <w:r>
+              <w:rPr>
+                <w:sz w:val="24"/>
+                <w:szCs w:val="24"/>
+              </w:rPr>
+              <w:t>руководитель  образовательной</w:t>
+            </w:r>
+            <w:proofErr w:type="gramEnd"/>
+            <w:r>
+              <w:rPr>
+                <w:sz w:val="24"/>
+                <w:szCs w:val="24"/>
+              </w:rPr>
+              <w:t xml:space="preserve"> программы</w:t>
+            </w:r>
+            <w:r>
+              <w:rPr>
+                <w:sz w:val="24"/>
+                <w:szCs w:val="24"/>
+              </w:rPr>
+              <w:t xml:space="preserve"> </w:t>
+            </w:r>
+            <w:r>
+              <w:rPr>
+                <w:sz w:val="24"/>
+                <w:szCs w:val="24"/>
+              </w:rPr>
+              <w:t>«Программная инженерия»</w:t>
+            </w:r>
+            <w:r>
+              <w:rPr>
+                <w:sz w:val="24"/>
+                <w:szCs w:val="24"/>
+              </w:rPr>
+              <w:br/>
+              <w:t xml:space="preserve">профессор департамента </w:t>
+            </w:r>
+            <w:proofErr w:type="spellStart"/>
+            <w:r>
+              <w:rPr>
+                <w:sz w:val="24"/>
+                <w:szCs w:val="24"/>
+              </w:rPr>
+              <w:t>программнои</w:t>
+            </w:r>
+            <w:proofErr w:type="spellEnd"/>
+            <w:r>
+              <w:rPr>
+                <w:sz w:val="24"/>
+                <w:szCs w:val="24"/>
+              </w:rPr>
+              <w:t>̆ инженерии, канд. техн. наук</w:t>
+            </w:r>
+          </w:p>
+          <w:p>
+            <w:pPr>
+              <w:spacing w:after="158"/>
+              <w:ind w:left="34" w:firstLine="284"/>
+              <w:jc w:val="center"/>
+              <w:rPr>
+                <w:sz w:val="24"/>
+                <w:szCs w:val="24"/>
+              </w:rPr>
+            </w:pPr>
+          </w:p>
+          <w:p>
+            <w:pPr>
+              <w:spacing w:after="158"/>
+              <w:ind w:left="148" w:right="418" w:firstLine="567"/>
+              <w:jc w:val="center"/>
+              <w:rPr>
+                <w:sz w:val="24"/>
+                <w:szCs w:val="24"/>
+              </w:rPr>
+            </w:pPr>
+            <w:r>
+              <w:rPr>
+                <w:sz w:val="24"/>
+                <w:szCs w:val="24"/>
+              </w:rPr>
+              <w:t xml:space="preserve">______________ Н. А. </w:t>
+            </w:r>
+            <w:proofErr w:type="spellStart"/>
+            <w:r>
+              <w:rPr>
+                <w:sz w:val="24"/>
+                <w:szCs w:val="24"/>
+              </w:rPr>
+              <w:t>Павлочев</w:t>
+            </w:r>
+            <w:proofErr w:type="spellEnd"/>
+            <w:r>
+              <w:rPr>
+                <w:sz w:val="24"/>
+                <w:szCs w:val="24"/>
+              </w:rPr>
+              <w:br/>
+              <w:t>«____»</w:t>
+            </w:r>
+            <w:r>
+              <w:rPr>
+                <w:sz w:val="24"/>
+                <w:szCs w:val="24"/>
+              </w:rPr>
+              <w:softHyphen/>
+            </w:r>
+            <w:r>
+              <w:rPr>
+                <w:sz w:val="24"/>
+                <w:szCs w:val="24"/>
+              </w:rPr>
+              <w:softHyphen/>
+              <w:t xml:space="preserve"> __________ 2025 г.</w:t>
+            </w:r>
+          </w:p>
+        </w:tc>
+      </w:tr>
+    </w:tbl>
     <w:p>
       <w:pPr>
         <w:spacing w:line="480" w:lineRule="auto"/>
@@ -456,13 +467,6 @@
           <w:sz w:val="20"/>
         </w:rPr>
       </w:pPr>
-    </w:p>
-    <w:p>
-      <w:pPr>
-        <w:pStyle w:val="Heading1"/>
-        <w:spacing w:before="86"/>
-        <w:ind w:left="2995" w:right="1525"/>
-      </w:pPr>
       <w:bookmarkStart w:id="2" w:name="_Toc158543916"/>
       <w:r>
         <w:pict>
@@ -470,7 +474,7 @@
             <v:stroke joinstyle="miter"/>
             <v:path gradientshapeok="t" o:connecttype="rect"/>
           </v:shapetype>
-          <v:shape id="_x0000_s2055" type="#_x0000_t202" alt="" style="position:absolute;left:0;text-align:left;margin-left:26.15pt;margin-top:-16.25pt;width:43.45pt;height:397.95pt;z-index:15728640;mso-wrap-style:square;mso-wrap-edited:f;mso-width-percent:0;mso-height-percent:0;mso-position-horizontal-relative:page;mso-width-percent:0;mso-height-percent:0;v-text-anchor:top" filled="f" stroked="f">
+          <v:shape id="_x0000_s2055" type="#_x0000_t202" alt="" style="position:absolute;left:0;text-align:left;margin-left:26.15pt;margin-top:4.7pt;width:43.45pt;height:397.95pt;z-index:15728640;mso-wrap-style:square;mso-wrap-edited:f;mso-width-percent:0;mso-height-percent:0;mso-position-horizontal-relative:page;mso-width-percent:0;mso-height-percent:0;v-text-anchor:top" filled="f" stroked="f">
             <v:textbox style="mso-next-textbox:#_x0000_s2055" inset="0,0,0,0">
               <w:txbxContent>
                 <w:tbl>
@@ -896,11 +900,86 @@
         </w:pict>
       </w:r>
       <w:bookmarkEnd w:id="2"/>
-      <w:r>
-        <w:t xml:space="preserve"> </w:t>
-      </w:r>
-      <w:r>
-        <w:t>Разработка программного комплекса для исследования влияния аномальных наблюдений на точность прогнозирования в регрессионных моделях</w:t>
+    </w:p>
+    <w:p>
+      <w:pPr>
+        <w:pStyle w:val="BodyText"/>
+        <w:spacing w:before="7"/>
+        <w:jc w:val="both"/>
+        <w:rPr>
+          <w:sz w:val="20"/>
+        </w:rPr>
+      </w:pPr>
+    </w:p>
+    <w:p>
+      <w:pPr>
+        <w:pStyle w:val="BodyText"/>
+        <w:spacing w:before="7"/>
+        <w:jc w:val="both"/>
+        <w:rPr>
+          <w:sz w:val="20"/>
+        </w:rPr>
+      </w:pPr>
+    </w:p>
+    <w:p>
+      <w:pPr>
+        <w:pStyle w:val="BodyText"/>
+        <w:spacing w:before="7"/>
+        <w:jc w:val="both"/>
+        <w:rPr>
+          <w:sz w:val="20"/>
+        </w:rPr>
+      </w:pPr>
+    </w:p>
+    <w:p>
+      <w:pPr>
+        <w:spacing w:before="180" w:line="288" w:lineRule="auto"/>
+        <w:ind w:left="567" w:right="-159"/>
+        <w:jc w:val="center"/>
+        <w:rPr>
+          <w:b/>
+          <w:bCs/>
+          <w:sz w:val="28"/>
+          <w:szCs w:val="28"/>
+        </w:rPr>
+      </w:pPr>
+      <w:r>
+        <w:rPr>
+          <w:b/>
+          <w:bCs/>
+          <w:sz w:val="28"/>
+          <w:szCs w:val="28"/>
+        </w:rPr>
+        <w:t xml:space="preserve"> </w:t>
+      </w:r>
+      <w:r>
+        <w:rPr>
+          <w:b/>
+          <w:bCs/>
+          <w:sz w:val="28"/>
+          <w:szCs w:val="28"/>
+        </w:rPr>
+        <w:t>Разработка программного комплекса для исследования</w:t>
+      </w:r>
+      <w:r>
+        <w:rPr>
+          <w:b/>
+          <w:bCs/>
+          <w:sz w:val="28"/>
+          <w:szCs w:val="28"/>
+        </w:rPr>
+        <w:br/>
+        <w:t>влияния аномальных наблюдений на точность</w:t>
+      </w:r>
+      <w:r>
+        <w:rPr>
+          <w:b/>
+          <w:bCs/>
+          <w:sz w:val="28"/>
+          <w:szCs w:val="28"/>
+        </w:rPr>
+        <w:br/>
+        <w:t>прогнозирования в регрессионных моделях</w:t>
       </w:r>
     </w:p>
     <w:p>
@@ -910,13 +989,14 @@
         <w:jc w:val="center"/>
         <w:rPr>
           <w:b/>
+          <w:szCs w:val="22"/>
         </w:rPr>
       </w:pPr>
     </w:p>
     <w:p>
       <w:pPr>
         <w:spacing w:line="410" w:lineRule="auto"/>
-        <w:ind w:left="4438" w:right="2967"/>
+        <w:ind w:left="3544" w:right="2967"/>
         <w:jc w:val="center"/>
         <w:rPr>
           <w:b/>
@@ -926,7 +1006,7 @@
       <w:r>
         <w:rPr>
           <w:b/>
-          <w:sz w:val="28"/>
+          <w:sz w:val="24"/>
         </w:rPr>
         <w:t>Техническое задание</w:t>
       </w:r>
@@ -936,99 +1016,63 @@
           <w:spacing w:val="1"/>
           <w:sz w:val="28"/>
         </w:rPr>
-        <w:t xml:space="preserve"> </w:t>
+        <w:br/>
       </w:r>
       <w:r>
         <w:rPr>
           <w:b/>
-          <w:sz w:val="28"/>
-        </w:rPr>
-        <w:t>ЛИСТ</w:t>
-      </w:r>
-      <w:r>
+          <w:sz w:val="24"/>
+        </w:rPr>
+        <w:t>ЛИСТ УТВЕРЖДЕНИЯ</w:t>
+      </w:r>
+    </w:p>
+    <w:p>
+      <w:pPr>
+        <w:spacing w:line="432" w:lineRule="auto"/>
+        <w:ind w:left="1701" w:right="1144" w:firstLine="142"/>
+        <w:jc w:val="center"/>
         <w:rPr>
           <w:b/>
-          <w:spacing w:val="-13"/>
-          <w:sz w:val="28"/>
-        </w:rPr>
-        <w:t xml:space="preserve"> </w:t>
-      </w:r>
+          <w:bCs/>
+        </w:rPr>
+      </w:pPr>
+      <w:bookmarkStart w:id="3" w:name="_Toc158543918"/>
       <w:r>
         <w:rPr>
           <w:b/>
-          <w:sz w:val="28"/>
-        </w:rPr>
-        <w:t>УТВЕРЖДЕНИЯ</w:t>
-      </w:r>
-    </w:p>
-    <w:p>
-      <w:pPr>
-        <w:pStyle w:val="Heading1"/>
-        <w:spacing w:before="46"/>
-        <w:ind w:left="2633" w:right="1164"/>
-      </w:pPr>
-      <w:bookmarkStart w:id="3" w:name="_Toc158543918"/>
-      <w:r>
-        <w:t>RU.17701729.05.05</w:t>
-      </w:r>
-      <w:r>
-        <w:rPr>
-          <w:spacing w:val="-5"/>
-        </w:rPr>
-        <w:t xml:space="preserve"> </w:t>
-      </w:r>
-      <w:r>
-        <w:t>-01</w:t>
-      </w:r>
-      <w:r>
-        <w:rPr>
-          <w:spacing w:val="-4"/>
-        </w:rPr>
-        <w:t xml:space="preserve"> </w:t>
-      </w:r>
-      <w:r>
-        <w:t>ТЗ</w:t>
-      </w:r>
-      <w:r>
-        <w:rPr>
-          <w:spacing w:val="-4"/>
-        </w:rPr>
-        <w:t xml:space="preserve"> </w:t>
-      </w:r>
-      <w:r>
-        <w:t>01-1-ЛУ</w:t>
+          <w:bCs/>
+        </w:rPr>
+        <w:t>RU.17701729.</w:t>
+      </w:r>
+      <w:r>
+        <w:rPr>
+          <w:b/>
+          <w:bCs/>
+        </w:rPr>
+        <w:t>11</w:t>
+      </w:r>
+      <w:r>
+        <w:rPr>
+          <w:b/>
+          <w:bCs/>
+        </w:rPr>
+        <w:t>.0</w:t>
+      </w:r>
+      <w:r>
+        <w:rPr>
+          <w:b/>
+          <w:bCs/>
+        </w:rPr>
+        <w:t>4</w:t>
+      </w:r>
+      <w:r>
+        <w:rPr>
+          <w:b/>
+          <w:bCs/>
+        </w:rPr>
+        <w:t>-01 ТЗ 01-1-ЛУ</w:t>
       </w:r>
       <w:bookmarkEnd w:id="3"/>
-    </w:p>
-    <w:p>
-      <w:pPr>
-        <w:pStyle w:val="BodyText"/>
-        <w:jc w:val="both"/>
-        <w:rPr>
-          <w:b/>
-          <w:sz w:val="30"/>
-        </w:rPr>
-      </w:pPr>
-    </w:p>
-    <w:p>
-      <w:pPr>
-        <w:pStyle w:val="BodyText"/>
-        <w:jc w:val="both"/>
-        <w:rPr>
-          <w:b/>
-          <w:sz w:val="30"/>
-        </w:rPr>
-      </w:pPr>
-    </w:p>
-    <w:p>
-      <w:pPr>
-        <w:pStyle w:val="BodyText"/>
-        <w:jc w:val="both"/>
-        <w:rPr>
-          <w:b/>
-          <w:sz w:val="30"/>
-        </w:rPr>
-      </w:pPr>
     </w:p>
     <w:p>
       <w:pPr>
@@ -1064,71 +1108,136 @@
     <w:p>
       <w:pPr>
         <w:pStyle w:val="BodyText"/>
-        <w:spacing w:line="242" w:lineRule="auto"/>
-        <w:ind w:left="7024" w:right="803" w:firstLine="584"/>
-        <w:jc w:val="both"/>
-      </w:pPr>
-      <w:r>
+        <w:ind w:right="402"/>
+        <w:jc w:val="right"/>
+        <w:rPr>
+          <w:b/>
+          <w:bCs/>
+        </w:rPr>
+      </w:pPr>
+    </w:p>
+    <w:p>
+      <w:pPr>
+        <w:pStyle w:val="BodyText"/>
+        <w:ind w:right="402"/>
+        <w:jc w:val="right"/>
+        <w:rPr>
+          <w:b/>
+          <w:bCs/>
+        </w:rPr>
+      </w:pPr>
+    </w:p>
+    <w:p>
+      <w:pPr>
+        <w:pStyle w:val="BodyText"/>
+        <w:ind w:right="402"/>
+        <w:jc w:val="right"/>
+        <w:rPr>
+          <w:b/>
+          <w:bCs/>
+        </w:rPr>
+      </w:pPr>
+      <w:r>
+        <w:rPr>
+          <w:b/>
+          <w:bCs/>
+          <w:noProof/>
+        </w:rPr>
+        <w:drawing>
+          <wp:anchor distT="0" distB="0" distL="114300" distR="114300" simplePos="0" relativeHeight="486702080" behindDoc="1" locked="0" layoutInCell="1" allowOverlap="1" wp14:anchorId="7662FEF3" wp14:editId="4EDBAE3B">
+            <wp:simplePos x="0" y="0"/>
+            <wp:positionH relativeFrom="column">
+              <wp:posOffset>4375785</wp:posOffset>
+            </wp:positionH>
+            <wp:positionV relativeFrom="paragraph">
+              <wp:posOffset>125024</wp:posOffset>
+            </wp:positionV>
+            <wp:extent cx="898796" cy="548348"/>
+            <wp:effectExtent l="38100" t="63500" r="41275" b="61595"/>
+            <wp:wrapNone/>
+            <wp:docPr id="9" name="Picture 9"/>
+            <wp:cNvGraphicFramePr>
+              <a:graphicFrameLocks xmlns:a="http://schemas.openxmlformats.org/drawingml/2006/main" noChangeAspect="1"/>
+            </wp:cNvGraphicFramePr>
+            <a:graphic xmlns:a="http://schemas.openxmlformats.org/drawingml/2006/main">
+              <a:graphicData uri="http://schemas.openxmlformats.org/drawingml/2006/picture">
+                <pic:pic xmlns:pic="http://schemas.openxmlformats.org/drawingml/2006/picture">
+                  <pic:nvPicPr>
+                    <pic:cNvPr id="1" name=""/>
+                    <pic:cNvPicPr/>
+                  </pic:nvPicPr>
+                  <pic:blipFill>
+                    <a:blip r:embed="rId9" cstate="print">
+                      <a:extLst>
+                        <a:ext uri="{28A0092B-C50C-407E-A947-70E740481C1C}">
+                          <a14:useLocalDpi xmlns:a14="http://schemas.microsoft.com/office/drawing/2010/main" val="0"/>
+                        </a:ext>
+                      </a:extLst>
+                    </a:blip>
+                    <a:stretch>
+                      <a:fillRect/>
+                    </a:stretch>
+                  </pic:blipFill>
+                  <pic:spPr>
+                    <a:xfrm rot="21132564">
+                      <a:off x="0" y="0"/>
+                      <a:ext cx="898796" cy="548348"/>
+                    </a:xfrm>
+                    <a:prstGeom prst="rect">
+                      <a:avLst/>
+                    </a:prstGeom>
+                  </pic:spPr>
+                </pic:pic>
+              </a:graphicData>
+            </a:graphic>
+            <wp14:sizeRelH relativeFrom="margin">
+              <wp14:pctWidth>0</wp14:pctWidth>
+            </wp14:sizeRelH>
+            <wp14:sizeRelV relativeFrom="margin">
+              <wp14:pctHeight>0</wp14:pctHeight>
+            </wp14:sizeRelV>
+          </wp:anchor>
+        </w:drawing>
+      </w:r>
+      <w:r>
+        <w:rPr>
+          <w:b/>
+          <w:bCs/>
+        </w:rPr>
         <w:t>Исполнители</w:t>
       </w:r>
       <w:r>
         <w:rPr>
-          <w:spacing w:val="1"/>
-        </w:rPr>
-        <w:t xml:space="preserve"> </w:t>
-      </w:r>
-      <w:r>
-        <w:t>студент</w:t>
-      </w:r>
-      <w:r>
-        <w:rPr>
-          <w:spacing w:val="-8"/>
-        </w:rPr>
-        <w:t xml:space="preserve"> </w:t>
-      </w:r>
-      <w:r>
-        <w:t>группы</w:t>
-      </w:r>
-      <w:r>
-        <w:rPr>
-          <w:spacing w:val="-7"/>
-        </w:rPr>
-        <w:t xml:space="preserve"> </w:t>
-      </w:r>
-      <w:r>
-        <w:t>БПИ221</w:t>
+          <w:b/>
+          <w:bCs/>
+        </w:rPr>
+        <w:t>:</w:t>
       </w:r>
     </w:p>
     <w:p>
       <w:pPr>
         <w:pStyle w:val="BodyText"/>
         <w:tabs>
-          <w:tab w:val="left" w:pos="7988"/>
+          <w:tab w:val="left" w:pos="1854"/>
         </w:tabs>
-        <w:spacing w:line="271" w:lineRule="exact"/>
-        <w:ind w:left="6908"/>
-        <w:jc w:val="both"/>
-      </w:pPr>
-      <w:r>
-        <w:rPr>
-          <w:u w:val="single"/>
-        </w:rPr>
-        <w:t xml:space="preserve"> </w:t>
-      </w:r>
-      <w:r>
-        <w:rPr>
-          <w:u w:val="single"/>
-        </w:rPr>
-        <w:tab/>
-      </w:r>
-      <w:r>
-        <w:t xml:space="preserve"> /</w:t>
-      </w:r>
-      <w:r>
-        <w:rPr>
-          <w:spacing w:val="-1"/>
-        </w:rPr>
-        <w:t xml:space="preserve"> </w:t>
+        <w:spacing w:before="1"/>
+        <w:ind w:right="404"/>
+        <w:jc w:val="right"/>
+      </w:pPr>
+      <w:r>
+        <w:t>Студент БПИ-221</w:t>
+      </w:r>
+      <w:r>
+        <w:br/>
+        <w:t>__________ / Панкратов С. Ю. /</w:t>
+      </w:r>
+      <w:r>
+        <w:br/>
+        <w:t>Студент БПИ-221</w:t>
+      </w:r>
+      <w:r>
+        <w:br/>
+        <w:t xml:space="preserve">__________ / </w:t>
       </w:r>
       <w:proofErr w:type="spellStart"/>
       <w:r>
@@ -1136,118 +1245,11 @@
       </w:r>
       <w:proofErr w:type="spellEnd"/>
       <w:r>
-        <w:t xml:space="preserve"> Е.П</w:t>
-      </w:r>
-      <w:r>
-        <w:t>./</w:t>
-      </w:r>
-    </w:p>
-    <w:p>
-      <w:pPr>
-        <w:pStyle w:val="BodyText"/>
-        <w:tabs>
-          <w:tab w:val="left" w:pos="7988"/>
-        </w:tabs>
-        <w:spacing w:line="271" w:lineRule="exact"/>
-        <w:ind w:left="6908"/>
-        <w:jc w:val="both"/>
-      </w:pPr>
-    </w:p>
-    <w:p>
-      <w:pPr>
-        <w:pStyle w:val="BodyText"/>
-        <w:spacing w:line="242" w:lineRule="auto"/>
-        <w:ind w:left="7024" w:right="803"/>
-        <w:jc w:val="both"/>
-      </w:pPr>
-      <w:r>
-        <w:t>студент</w:t>
-      </w:r>
-      <w:r>
-        <w:rPr>
-          <w:spacing w:val="-8"/>
-        </w:rPr>
-        <w:t xml:space="preserve"> </w:t>
-      </w:r>
-      <w:r>
-        <w:t>группы</w:t>
-      </w:r>
-      <w:r>
-        <w:rPr>
-          <w:spacing w:val="-7"/>
-        </w:rPr>
-        <w:t xml:space="preserve"> </w:t>
-      </w:r>
-      <w:r>
-        <w:t>БПИ221</w:t>
-      </w:r>
-    </w:p>
-    <w:p>
-      <w:pPr>
-        <w:pStyle w:val="BodyText"/>
-        <w:tabs>
-          <w:tab w:val="left" w:pos="7988"/>
-        </w:tabs>
-        <w:spacing w:line="271" w:lineRule="exact"/>
-        <w:ind w:left="6908"/>
-        <w:jc w:val="both"/>
-      </w:pPr>
-      <w:r>
-        <w:rPr>
-          <w:u w:val="single"/>
-        </w:rPr>
-        <w:t xml:space="preserve"> </w:t>
-      </w:r>
-      <w:r>
-        <w:rPr>
-          <w:u w:val="single"/>
-        </w:rPr>
-        <w:tab/>
-      </w:r>
-      <w:r>
-        <w:t xml:space="preserve"> /</w:t>
-      </w:r>
-      <w:r>
-        <w:rPr>
-          <w:spacing w:val="-1"/>
-        </w:rPr>
-        <w:t xml:space="preserve"> </w:t>
-      </w:r>
-      <w:r>
-        <w:t>Панкратов С.Ю./</w:t>
-      </w:r>
-    </w:p>
-    <w:p>
-      <w:pPr>
-        <w:pStyle w:val="BodyText"/>
-        <w:tabs>
-          <w:tab w:val="left" w:pos="7481"/>
-          <w:tab w:val="left" w:pos="8921"/>
-        </w:tabs>
-        <w:spacing w:before="3"/>
-        <w:ind w:left="6882"/>
-        <w:jc w:val="both"/>
-      </w:pPr>
-      <w:r>
-        <w:t>«</w:t>
-      </w:r>
-      <w:r>
-        <w:rPr>
-          <w:u w:val="single"/>
-        </w:rPr>
-        <w:tab/>
-      </w:r>
-      <w:r>
-        <w:t>»</w:t>
-      </w:r>
-      <w:r>
-        <w:rPr>
-          <w:u w:val="single"/>
-        </w:rPr>
-        <w:tab/>
-      </w:r>
-      <w:r>
-        <w:t>2024 г.</w:t>
+        <w:t xml:space="preserve"> Е. П. /</w:t>
+      </w:r>
+      <w:r>
+        <w:br/>
+        <w:t>«12» мая 2025 г</w:t>
       </w:r>
     </w:p>
     <w:p>
@@ -1263,62 +1265,41 @@
     </w:p>
     <w:p>
       <w:pPr>
-        <w:spacing w:before="72"/>
-        <w:ind w:left="2779"/>
-        <w:jc w:val="both"/>
-        <w:rPr>
-          <w:rFonts w:ascii="Cambria" w:hAnsi="Cambria"/>
-          <w:sz w:val="28"/>
-        </w:rPr>
-      </w:pPr>
-      <w:r>
-        <w:rPr>
-          <w:rFonts w:ascii="Cambria" w:hAnsi="Cambria"/>
-          <w:sz w:val="28"/>
-        </w:rPr>
+        <w:pStyle w:val="BodyText"/>
+        <w:spacing w:before="79"/>
+        <w:ind w:firstLine="720"/>
+      </w:pPr>
+      <w:r>
         <w:lastRenderedPageBreak/>
         <w:t>УТВЕРЖДЕН</w:t>
       </w:r>
     </w:p>
     <w:p>
       <w:pPr>
-        <w:spacing w:before="3"/>
-        <w:ind w:left="1186"/>
-        <w:jc w:val="both"/>
-        <w:rPr>
-          <w:sz w:val="28"/>
-        </w:rPr>
-      </w:pPr>
-      <w:r>
-        <w:rPr>
-          <w:sz w:val="28"/>
-        </w:rPr>
-        <w:t>RU.17701729.05.05-01</w:t>
-      </w:r>
-      <w:r>
-        <w:rPr>
-          <w:spacing w:val="-6"/>
-          <w:sz w:val="28"/>
-        </w:rPr>
-        <w:t xml:space="preserve"> </w:t>
-      </w:r>
-      <w:r>
-        <w:rPr>
-          <w:sz w:val="28"/>
-        </w:rPr>
+        <w:pStyle w:val="BodyText"/>
+        <w:spacing w:before="79"/>
+        <w:ind w:firstLine="720"/>
+      </w:pPr>
+    </w:p>
+    <w:p>
+      <w:pPr>
+        <w:pStyle w:val="BodyText"/>
+        <w:spacing w:before="79"/>
+        <w:ind w:firstLine="720"/>
+      </w:pPr>
+      <w:r>
+        <w:t>RU.17701729.11.04-01</w:t>
+      </w:r>
+      <w:r>
+        <w:t xml:space="preserve"> </w:t>
+      </w:r>
+      <w:r>
         <w:t>ТЗ</w:t>
       </w:r>
       <w:r>
-        <w:rPr>
-          <w:spacing w:val="-5"/>
-          <w:sz w:val="28"/>
-        </w:rPr>
-        <w:t xml:space="preserve"> </w:t>
-      </w:r>
-      <w:r>
-        <w:rPr>
-          <w:sz w:val="28"/>
-        </w:rPr>
+        <w:t xml:space="preserve"> </w:t>
+      </w:r>
+      <w:r>
         <w:t>01-1-ЛУ</w:t>
       </w:r>
     </w:p>
@@ -1423,37 +1404,27 @@
     </w:p>
     <w:p>
       <w:pPr>
-        <w:pStyle w:val="Heading1"/>
-        <w:spacing w:before="86"/>
-        <w:ind w:left="2995" w:right="1525"/>
-      </w:pPr>
-      <w:r>
-        <w:t>Разработка программного комплекса для исследования влияния аномальных наблюдений на точность прогнозирования в регрессионных моделях</w:t>
-      </w:r>
-    </w:p>
-    <w:p>
-      <w:pPr>
         <w:pStyle w:val="BodyText"/>
-        <w:spacing w:before="1"/>
-        <w:jc w:val="center"/>
-        <w:rPr>
-          <w:b/>
-        </w:rPr>
-      </w:pPr>
-    </w:p>
-    <w:p>
-      <w:pPr>
-        <w:spacing w:line="444" w:lineRule="auto"/>
-        <w:ind w:left="4133" w:right="2663"/>
+        <w:jc w:val="both"/>
+        <w:rPr>
+          <w:sz w:val="20"/>
+        </w:rPr>
+      </w:pPr>
+    </w:p>
+    <w:p>
+      <w:pPr>
+        <w:spacing w:before="3" w:line="288" w:lineRule="auto"/>
+        <w:ind w:left="1985" w:right="891" w:firstLine="142"/>
         <w:jc w:val="center"/>
         <w:rPr>
           <w:b/>
           <w:sz w:val="28"/>
+          <w:szCs w:val="28"/>
         </w:rPr>
       </w:pPr>
       <w:r>
         <w:pict>
-          <v:shape id="_x0000_s2054" type="#_x0000_t202" alt="" style="position:absolute;left:0;text-align:left;margin-left:26.15pt;margin-top:15.45pt;width:43.45pt;height:414.25pt;z-index:15729152;mso-wrap-style:square;mso-wrap-edited:f;mso-width-percent:0;mso-height-percent:0;mso-position-horizontal-relative:page;mso-width-percent:0;mso-height-percent:0;v-text-anchor:top" filled="f" stroked="f">
+          <v:shape id="_x0000_s2054" type="#_x0000_t202" alt="" style="position:absolute;left:0;text-align:left;margin-left:26.15pt;margin-top:57.25pt;width:43.45pt;height:414.25pt;z-index:15729152;mso-wrap-style:square;mso-wrap-edited:f;mso-width-percent:0;mso-height-percent:0;mso-position-horizontal-relative:page;mso-width-percent:0;mso-height-percent:0;v-text-anchor:top" filled="f" stroked="f">
             <v:textbox style="mso-next-textbox:#_x0000_s2054" inset="0,0,0,0">
               <w:txbxContent>
                 <w:tbl>
@@ -1882,75 +1853,129 @@
         <w:rPr>
           <w:b/>
           <w:sz w:val="28"/>
-        </w:rPr>
-        <w:t xml:space="preserve">Техническое </w:t>
+          <w:szCs w:val="28"/>
+        </w:rPr>
+        <w:t>Разработка программного комплекса для исследования влияния аномальных наблюдений на точность прогнозирования в регрессионных моделя</w:t>
       </w:r>
       <w:r>
         <w:rPr>
           <w:b/>
           <w:sz w:val="28"/>
+          <w:szCs w:val="28"/>
+        </w:rPr>
+        <w:t>х</w:t>
+      </w:r>
+    </w:p>
+    <w:p>
+      <w:pPr>
+        <w:pStyle w:val="BodyText"/>
+        <w:spacing w:before="1"/>
+        <w:jc w:val="center"/>
+        <w:rPr>
+          <w:b/>
+        </w:rPr>
+      </w:pPr>
+    </w:p>
+    <w:p>
+      <w:pPr>
+        <w:pStyle w:val="BodyText"/>
+        <w:spacing w:before="1"/>
+        <w:jc w:val="center"/>
+        <w:rPr>
+          <w:b/>
+        </w:rPr>
+      </w:pPr>
+    </w:p>
+    <w:p>
+      <w:pPr>
+        <w:spacing w:line="463" w:lineRule="auto"/>
+        <w:ind w:left="2552" w:right="1711"/>
+        <w:jc w:val="center"/>
+        <w:rPr>
+          <w:b/>
+          <w:sz w:val="24"/>
+        </w:rPr>
+      </w:pPr>
+      <w:r>
+        <w:rPr>
+          <w:b/>
+          <w:sz w:val="24"/>
+        </w:rPr>
+        <w:t xml:space="preserve">Техническое </w:t>
+      </w:r>
+      <w:r>
+        <w:rPr>
+          <w:b/>
+          <w:sz w:val="24"/>
         </w:rPr>
         <w:t>задание</w:t>
       </w:r>
       <w:r>
         <w:rPr>
           <w:b/>
-          <w:spacing w:val="1"/>
-          <w:sz w:val="28"/>
-        </w:rPr>
-        <w:t xml:space="preserve"> </w:t>
+          <w:sz w:val="24"/>
+        </w:rPr>
+        <w:br/>
       </w:r>
       <w:r>
         <w:rPr>
           <w:b/>
-          <w:sz w:val="28"/>
-        </w:rPr>
-        <w:t>RU.17701729.05.05</w:t>
+          <w:sz w:val="24"/>
+        </w:rPr>
+        <w:t>RU.17701729.</w:t>
       </w:r>
       <w:r>
         <w:rPr>
           <w:b/>
-          <w:spacing w:val="-6"/>
-          <w:sz w:val="28"/>
-        </w:rPr>
-        <w:t xml:space="preserve"> </w:t>
+          <w:sz w:val="24"/>
+        </w:rPr>
+        <w:t>11</w:t>
       </w:r>
       <w:r>
         <w:rPr>
           <w:b/>
-          <w:sz w:val="28"/>
-        </w:rPr>
-        <w:t>-01</w:t>
+          <w:sz w:val="24"/>
+        </w:rPr>
+        <w:t>.0</w:t>
       </w:r>
       <w:r>
         <w:rPr>
           <w:b/>
-          <w:spacing w:val="-5"/>
-          <w:sz w:val="28"/>
-        </w:rPr>
-        <w:t xml:space="preserve"> </w:t>
+          <w:sz w:val="24"/>
+        </w:rPr>
+        <w:t>4</w:t>
       </w:r>
       <w:r>
         <w:rPr>
           <w:b/>
-          <w:sz w:val="28"/>
-        </w:rPr>
-        <w:t>ТЗ</w:t>
-      </w:r>
-      <w:r>
+          <w:sz w:val="24"/>
+        </w:rPr>
+        <w:t>-01 ТЗ 01-1</w:t>
+      </w:r>
+    </w:p>
+    <w:p>
+      <w:pPr>
+        <w:ind w:left="2552" w:hanging="1843"/>
+        <w:jc w:val="center"/>
         <w:rPr>
           <w:b/>
-          <w:spacing w:val="-5"/>
-          <w:sz w:val="28"/>
-        </w:rPr>
-        <w:t xml:space="preserve"> </w:t>
-      </w:r>
+          <w:bCs/>
+        </w:rPr>
+      </w:pPr>
+      <w:bookmarkStart w:id="4" w:name="_Toc158543921"/>
       <w:r>
         <w:rPr>
           <w:b/>
-          <w:sz w:val="28"/>
-        </w:rPr>
-        <w:t>01-1</w:t>
+          <w:bCs/>
+        </w:rPr>
+        <w:t>Листов</w:t>
+      </w:r>
+      <w:r>
+        <w:rPr>
+          <w:b/>
+          <w:bCs/>
+        </w:rPr>
+        <w:t xml:space="preserve"> 26</w:t>
       </w:r>
     </w:p>
     <w:p>
@@ -1960,21 +1985,6 @@
         <w:ind w:left="4606" w:right="1164" w:firstLine="434"/>
         <w:jc w:val="left"/>
       </w:pPr>
-      <w:bookmarkStart w:id="4" w:name="_Toc158543921"/>
-      <w:r>
-        <w:t>Листов</w:t>
-      </w:r>
-      <w:r>
-        <w:t xml:space="preserve"> 26</w:t>
-      </w:r>
-    </w:p>
-    <w:p>
-      <w:pPr>
-        <w:pStyle w:val="Heading1"/>
-        <w:spacing w:before="47"/>
-        <w:ind w:left="4606" w:right="1164" w:firstLine="434"/>
-        <w:jc w:val="left"/>
-      </w:pPr>
       <w:r>
         <w:rPr>
           <w:spacing w:val="-3"/>
@@ -1987,7 +1997,7 @@
       <w:pPr>
         <w:jc w:val="both"/>
         <w:sectPr>
-          <w:footerReference w:type="default" r:id="rId9"/>
+          <w:footerReference w:type="default" r:id="rId10"/>
           <w:pgSz w:w="11910" w:h="16840"/>
           <w:pgMar w:top="1040" w:right="960" w:bottom="1740" w:left="420" w:header="0" w:footer="1546" w:gutter="0"/>
           <w:cols w:space="720"/>
@@ -3385,8 +3395,8 @@
         <w:spacing w:line="360" w:lineRule="auto"/>
         <w:jc w:val="both"/>
         <w:sectPr>
-          <w:headerReference w:type="default" r:id="rId10"/>
-          <w:footerReference w:type="default" r:id="rId11"/>
+          <w:headerReference w:type="default" r:id="rId11"/>
+          <w:footerReference w:type="default" r:id="rId12"/>
           <w:pgSz w:w="11920" w:h="16840"/>
           <w:pgMar w:top="1440" w:right="480" w:bottom="1520" w:left="780" w:header="718" w:footer="1330" w:gutter="0"/>
           <w:pgNumType w:start="2"/>
@@ -9142,6 +9152,9 @@
         <w:spacing w:before="1" w:line="360" w:lineRule="auto"/>
         <w:ind w:left="282" w:right="618" w:firstLine="720"/>
         <w:jc w:val="both"/>
+        <w:rPr>
+          <w:lang w:val="en-US"/>
+        </w:rPr>
       </w:pPr>
       <w:r>
         <w:t>Наименование</w:t>
@@ -10021,7 +10034,19 @@
         <w:rPr>
           <w:color w:val="000000"/>
         </w:rPr>
-        <w:t>» предоставляет возможность изучить влияние выбросов (данных, отличающихся по абсолютному значению на порядок от среднего по всей остальной выборке) на качество работы различных регрессионных методов математической статистики. Предполагается, что основное использование приложения будет происходить в образовательных целях</w:t>
+        <w:t xml:space="preserve">» предоставляет возможность изучить влияние </w:t>
+      </w:r>
+      <w:r>
+        <w:rPr>
+          <w:color w:val="000000"/>
+        </w:rPr>
+        <w:t>аномальных наблюдений</w:t>
+      </w:r>
+      <w:r>
+        <w:rPr>
+          <w:color w:val="000000"/>
+        </w:rPr>
+        <w:t xml:space="preserve"> (данных, отличающихся по абсолютному значению на порядок от среднего по всей остальной выборке) на качество работы различных регрессионных методов математической статистики. Предполагается, что основное использование приложения будет происходить в образовательных целях</w:t>
       </w:r>
       <w:r>
         <w:t>.</w:t>
@@ -11271,115 +11296,7 @@
         <w:rPr>
           <w:sz w:val="24"/>
         </w:rPr>
-        <w:t xml:space="preserve">воспользоваться </w:t>
-      </w:r>
-      <w:r>
-        <w:rPr>
-          <w:sz w:val="24"/>
-        </w:rPr>
-        <w:t>традиционны</w:t>
-      </w:r>
-      <w:r>
-        <w:rPr>
-          <w:sz w:val="24"/>
-        </w:rPr>
-        <w:t>м</w:t>
-      </w:r>
-      <w:r>
-        <w:rPr>
-          <w:sz w:val="24"/>
-        </w:rPr>
-        <w:t xml:space="preserve"> метод</w:t>
-      </w:r>
-      <w:r>
-        <w:rPr>
-          <w:sz w:val="24"/>
-        </w:rPr>
-        <w:t>ом</w:t>
-      </w:r>
-      <w:r>
-        <w:rPr>
-          <w:sz w:val="24"/>
-        </w:rPr>
-        <w:t xml:space="preserve"> регрессионного анализа</w:t>
-      </w:r>
-      <w:r>
-        <w:rPr>
-          <w:sz w:val="24"/>
-        </w:rPr>
-        <w:t xml:space="preserve"> </w:t>
-      </w:r>
-      <w:r>
-        <w:rPr>
-          <w:sz w:val="24"/>
-        </w:rPr>
-        <w:t xml:space="preserve">– </w:t>
-      </w:r>
-      <w:r>
-        <w:rPr>
-          <w:sz w:val="24"/>
-        </w:rPr>
-        <w:t>м</w:t>
-      </w:r>
-      <w:r>
-        <w:rPr>
-          <w:sz w:val="24"/>
-        </w:rPr>
-        <w:t>етод</w:t>
-      </w:r>
-      <w:r>
-        <w:rPr>
-          <w:sz w:val="24"/>
-        </w:rPr>
-        <w:t>ом</w:t>
-      </w:r>
-      <w:r>
-        <w:rPr>
-          <w:sz w:val="24"/>
-        </w:rPr>
-        <w:t xml:space="preserve"> наименьших квадратов</w:t>
-      </w:r>
-      <w:r>
-        <w:rPr>
-          <w:sz w:val="24"/>
-        </w:rPr>
-        <w:t xml:space="preserve">, </w:t>
-      </w:r>
-      <w:r>
-        <w:rPr>
-          <w:sz w:val="24"/>
-        </w:rPr>
-        <w:t>которы</w:t>
-      </w:r>
-      <w:r>
-        <w:rPr>
-          <w:sz w:val="24"/>
-        </w:rPr>
-        <w:t>й</w:t>
-      </w:r>
-      <w:r>
-        <w:rPr>
-          <w:sz w:val="24"/>
-        </w:rPr>
-        <w:t xml:space="preserve"> обычно чувствите</w:t>
-      </w:r>
-      <w:r>
-        <w:rPr>
-          <w:sz w:val="24"/>
-        </w:rPr>
-        <w:t>лен</w:t>
-      </w:r>
-      <w:r>
-        <w:rPr>
-          <w:sz w:val="24"/>
-        </w:rPr>
-        <w:t xml:space="preserve"> к наличию аномальных наблюдений в данных</w:t>
-      </w:r>
-      <w:r>
-        <w:rPr>
-          <w:sz w:val="24"/>
-        </w:rPr>
-        <w:t>.</w:t>
+        <w:t>воспользоваться традиционным методом регрессионного анализа – методом наименьших квадратов, который обычно чувствителен к наличию аномальных наблюдений в данных.</w:t>
       </w:r>
     </w:p>
     <w:p>
@@ -13149,43 +13066,45 @@
           <w:b w:val="0"/>
           <w:bCs w:val="0"/>
         </w:rPr>
-        <w:t>"</w:t>
+        <w:t xml:space="preserve">", </w:t>
       </w:r>
       <w:r>
         <w:rPr>
           <w:b w:val="0"/>
           <w:bCs w:val="0"/>
         </w:rPr>
-        <w:t xml:space="preserve">, </w:t>
+        <w:t>п</w:t>
       </w:r>
       <w:r>
         <w:rPr>
           <w:b w:val="0"/>
           <w:bCs w:val="0"/>
         </w:rPr>
-        <w:t>п</w:t>
+        <w:t xml:space="preserve">ри нажатии </w:t>
       </w:r>
       <w:r>
         <w:rPr>
           <w:b w:val="0"/>
           <w:bCs w:val="0"/>
         </w:rPr>
-        <w:t xml:space="preserve">ри нажатии </w:t>
+        <w:t>которой</w:t>
       </w:r>
       <w:r>
         <w:rPr>
           <w:b w:val="0"/>
           <w:bCs w:val="0"/>
         </w:rPr>
-        <w:t>которой</w:t>
-      </w:r>
+        <w:t xml:space="preserve"> должно открываться диалоговое окно, позволяющее выбрать тип регрессионной модели и настроить ее параметры, "</w:t>
+      </w:r>
+      <w:proofErr w:type="spellStart"/>
       <w:r>
         <w:rPr>
           <w:b w:val="0"/>
           <w:bCs w:val="0"/>
         </w:rPr>
-        <w:t xml:space="preserve"> должно открываться диалоговое окно, позволяющее выбрать тип регрессионной модели и настроить ее параметры,</w:t>
-      </w:r>
+        <w:t>Dump</w:t>
+      </w:r>
+      <w:proofErr w:type="spellEnd"/>
       <w:r>
         <w:rPr>
           <w:b w:val="0"/>
@@ -13193,251 +13112,244 @@
         </w:rPr>
         <w:t xml:space="preserve"> </w:t>
       </w:r>
+      <w:proofErr w:type="spellStart"/>
       <w:r>
         <w:rPr>
           <w:b w:val="0"/>
           <w:bCs w:val="0"/>
         </w:rPr>
-        <w:t>"</w:t>
-      </w:r>
-      <w:proofErr w:type="spellStart"/>
+        <w:t>models</w:t>
+      </w:r>
+      <w:proofErr w:type="spellEnd"/>
       <w:r>
         <w:rPr>
           <w:b w:val="0"/>
           <w:bCs w:val="0"/>
         </w:rPr>
-        <w:t>Dump</w:t>
-      </w:r>
-      <w:proofErr w:type="spellEnd"/>
+        <w:t>"</w:t>
+      </w:r>
       <w:r>
         <w:rPr>
           <w:b w:val="0"/>
           <w:bCs w:val="0"/>
         </w:rPr>
-        <w:t xml:space="preserve"> </w:t>
-      </w:r>
-      <w:proofErr w:type="spellStart"/>
+        <w:t xml:space="preserve"> для </w:t>
+      </w:r>
       <w:r>
         <w:rPr>
           <w:b w:val="0"/>
           <w:bCs w:val="0"/>
         </w:rPr>
-        <w:t>models</w:t>
-      </w:r>
-      <w:proofErr w:type="spellEnd"/>
+        <w:t>сохран</w:t>
+      </w:r>
       <w:r>
         <w:rPr>
           <w:b w:val="0"/>
           <w:bCs w:val="0"/>
         </w:rPr>
-        <w:t>"</w:t>
+        <w:t xml:space="preserve">ения </w:t>
       </w:r>
       <w:r>
         <w:rPr>
           <w:b w:val="0"/>
           <w:bCs w:val="0"/>
         </w:rPr>
-        <w:t xml:space="preserve"> для </w:t>
+        <w:t>конфигураци</w:t>
       </w:r>
       <w:r>
         <w:rPr>
           <w:b w:val="0"/>
           <w:bCs w:val="0"/>
         </w:rPr>
-        <w:t>сохран</w:t>
+        <w:t>й</w:t>
       </w:r>
       <w:r>
         <w:rPr>
           <w:b w:val="0"/>
           <w:bCs w:val="0"/>
         </w:rPr>
-        <w:t xml:space="preserve">ения </w:t>
+        <w:t xml:space="preserve"> созданных моделей</w:t>
       </w:r>
       <w:r>
         <w:rPr>
           <w:b w:val="0"/>
           <w:bCs w:val="0"/>
         </w:rPr>
-        <w:t>конфигураци</w:t>
+        <w:t xml:space="preserve">, </w:t>
       </w:r>
       <w:r>
         <w:rPr>
           <w:b w:val="0"/>
           <w:bCs w:val="0"/>
         </w:rPr>
-        <w:t>й</w:t>
-      </w:r>
+        <w:t>"</w:t>
+      </w:r>
+      <w:proofErr w:type="spellStart"/>
       <w:r>
         <w:rPr>
           <w:b w:val="0"/>
           <w:bCs w:val="0"/>
         </w:rPr>
-        <w:t xml:space="preserve"> созданных моделей</w:t>
-      </w:r>
+        <w:t>Run</w:t>
+      </w:r>
+      <w:proofErr w:type="spellEnd"/>
       <w:r>
         <w:rPr>
           <w:b w:val="0"/>
           <w:bCs w:val="0"/>
         </w:rPr>
-        <w:t xml:space="preserve">, </w:t>
-      </w:r>
+        <w:t xml:space="preserve"> </w:t>
+      </w:r>
+      <w:proofErr w:type="spellStart"/>
       <w:r>
         <w:rPr>
           <w:b w:val="0"/>
           <w:bCs w:val="0"/>
         </w:rPr>
-        <w:t>"</w:t>
-      </w:r>
-      <w:proofErr w:type="spellStart"/>
+        <w:t>on</w:t>
+      </w:r>
+      <w:proofErr w:type="spellEnd"/>
       <w:r>
         <w:rPr>
           <w:b w:val="0"/>
           <w:bCs w:val="0"/>
         </w:rPr>
-        <w:t>Run</w:t>
-      </w:r>
-      <w:proofErr w:type="spellEnd"/>
+        <w:t xml:space="preserve"> </w:t>
+      </w:r>
+      <w:proofErr w:type="spellStart"/>
       <w:r>
         <w:rPr>
           <w:b w:val="0"/>
           <w:bCs w:val="0"/>
         </w:rPr>
-        <w:t xml:space="preserve"> </w:t>
-      </w:r>
-      <w:proofErr w:type="spellStart"/>
+        <w:t>models</w:t>
+      </w:r>
+      <w:proofErr w:type="spellEnd"/>
       <w:r>
         <w:rPr>
           <w:b w:val="0"/>
           <w:bCs w:val="0"/>
         </w:rPr>
-        <w:t>on</w:t>
-      </w:r>
-      <w:proofErr w:type="spellEnd"/>
+        <w:t xml:space="preserve">", </w:t>
+      </w:r>
       <w:r>
         <w:rPr>
           <w:b w:val="0"/>
           <w:bCs w:val="0"/>
         </w:rPr>
-        <w:t xml:space="preserve"> </w:t>
-      </w:r>
-      <w:proofErr w:type="spellStart"/>
+        <w:t>при нажатии которой должен</w:t>
+      </w:r>
       <w:r>
         <w:rPr>
           <w:b w:val="0"/>
           <w:bCs w:val="0"/>
         </w:rPr>
-        <w:t>models</w:t>
-      </w:r>
-      <w:proofErr w:type="spellEnd"/>
+        <w:t xml:space="preserve"> запус</w:t>
+      </w:r>
       <w:r>
         <w:rPr>
           <w:b w:val="0"/>
           <w:bCs w:val="0"/>
         </w:rPr>
-        <w:t>"</w:t>
+        <w:t>титься</w:t>
       </w:r>
       <w:r>
         <w:rPr>
           <w:b w:val="0"/>
           <w:bCs w:val="0"/>
         </w:rPr>
-        <w:t xml:space="preserve">, </w:t>
+        <w:t xml:space="preserve"> анализ на основе созданных моделей</w:t>
       </w:r>
       <w:r>
         <w:rPr>
           <w:b w:val="0"/>
           <w:bCs w:val="0"/>
         </w:rPr>
-        <w:t>при нажатии которой должен</w:t>
+        <w:t xml:space="preserve">, </w:t>
       </w:r>
       <w:r>
         <w:rPr>
           <w:b w:val="0"/>
           <w:bCs w:val="0"/>
         </w:rPr>
-        <w:t xml:space="preserve"> запус</w:t>
-      </w:r>
+        <w:t>"</w:t>
+      </w:r>
+      <w:proofErr w:type="spellStart"/>
       <w:r>
         <w:rPr>
           <w:b w:val="0"/>
           <w:bCs w:val="0"/>
         </w:rPr>
-        <w:t>титься</w:t>
-      </w:r>
+        <w:t>Generate</w:t>
+      </w:r>
+      <w:proofErr w:type="spellEnd"/>
       <w:r>
         <w:rPr>
           <w:b w:val="0"/>
           <w:bCs w:val="0"/>
         </w:rPr>
-        <w:t xml:space="preserve"> анализ на основе созданных моделей</w:t>
-      </w:r>
+        <w:t xml:space="preserve"> </w:t>
+      </w:r>
+      <w:proofErr w:type="spellStart"/>
       <w:r>
         <w:rPr>
           <w:b w:val="0"/>
           <w:bCs w:val="0"/>
         </w:rPr>
-        <w:t xml:space="preserve">, </w:t>
-      </w:r>
+        <w:t>data</w:t>
+      </w:r>
+      <w:proofErr w:type="spellEnd"/>
       <w:r>
         <w:rPr>
           <w:b w:val="0"/>
           <w:bCs w:val="0"/>
         </w:rPr>
-        <w:t>"</w:t>
-      </w:r>
-      <w:proofErr w:type="spellStart"/>
+        <w:t>" для генерации синтетических данных</w:t>
+      </w:r>
       <w:r>
         <w:rPr>
           <w:b w:val="0"/>
           <w:bCs w:val="0"/>
         </w:rPr>
-        <w:t>Generate</w:t>
-      </w:r>
-      <w:proofErr w:type="spellEnd"/>
+        <w:t xml:space="preserve"> и </w:t>
+      </w:r>
       <w:r>
         <w:rPr>
           <w:b w:val="0"/>
           <w:bCs w:val="0"/>
         </w:rPr>
-        <w:t xml:space="preserve"> </w:t>
-      </w:r>
-      <w:proofErr w:type="spellStart"/>
+        <w:t>"</w:t>
+      </w:r>
       <w:r>
         <w:rPr>
           <w:b w:val="0"/>
           <w:bCs w:val="0"/>
-        </w:rPr>
-        <w:t>data</w:t>
-      </w:r>
-      <w:proofErr w:type="spellEnd"/>
+          <w:lang w:val="en-US"/>
+        </w:rPr>
+        <w:t>Calculate</w:t>
+      </w:r>
       <w:r>
         <w:rPr>
           <w:b w:val="0"/>
           <w:bCs w:val="0"/>
         </w:rPr>
-        <w:t>" для генерации синтетических данных</w:t>
+        <w:t xml:space="preserve"> </w:t>
       </w:r>
       <w:r>
         <w:rPr>
           <w:b w:val="0"/>
           <w:bCs w:val="0"/>
-        </w:rPr>
-        <w:t xml:space="preserve"> и </w:t>
-      </w:r>
+          <w:lang w:val="en-US"/>
+        </w:rPr>
+        <w:t>s</w:t>
+      </w:r>
+      <w:proofErr w:type="spellStart"/>
       <w:r>
         <w:rPr>
           <w:b w:val="0"/>
           <w:bCs w:val="0"/>
         </w:rPr>
-        <w:t xml:space="preserve">"Data </w:t>
-      </w:r>
-      <w:proofErr w:type="spellStart"/>
-      <w:r>
-        <w:rPr>
-          <w:b w:val="0"/>
-          <w:bCs w:val="0"/>
-        </w:rPr>
-        <w:t>Statistics</w:t>
+        <w:t>tatistics</w:t>
       </w:r>
       <w:proofErr w:type="spellEnd"/>
       <w:r>
@@ -13478,95 +13390,81 @@
         <w:ind w:left="1701" w:right="624" w:hanging="567"/>
         <w:jc w:val="both"/>
         <w:rPr>
+          <w:lang w:val="en-RU"/>
+        </w:rPr>
+      </w:pPr>
+      <w:r>
+        <w:rPr>
           <w:b w:val="0"/>
           <w:bCs w:val="0"/>
         </w:rPr>
-      </w:pPr>
+        <w:lastRenderedPageBreak/>
+        <w:t>Требования к интерфейсу визуализации результатов</w:t>
+      </w:r>
       <w:r>
         <w:rPr>
           <w:b w:val="0"/>
           <w:bCs w:val="0"/>
         </w:rPr>
-        <w:lastRenderedPageBreak/>
-        <w:t>Требования к интерфейсу визуализации результатов</w:t>
+        <w:br/>
+        <w:t>П</w:t>
       </w:r>
       <w:r>
         <w:rPr>
           <w:b w:val="0"/>
           <w:bCs w:val="0"/>
         </w:rPr>
-        <w:br/>
-        <w:t>П</w:t>
+        <w:t>осле запуска анализа результаты должны автоматически визуализироваться в виде графиков, показывающих зависимость ошибки от уровня шума для каждой комбинации регрессионной модели и метода обнаружения аномалий. Графики должны отображаться в отдельном окне и включать</w:t>
       </w:r>
       <w:r>
         <w:rPr>
           <w:b w:val="0"/>
           <w:bCs w:val="0"/>
         </w:rPr>
-        <w:t>осле запуска анализа результаты должны автоматически визуализироваться в виде графиков, показывающих зависимость ошибки от уровня шума для каждой комбинации регрессионной модели и метода обнаружения аномалий.</w:t>
+        <w:t xml:space="preserve"> </w:t>
       </w:r>
       <w:r>
         <w:rPr>
           <w:b w:val="0"/>
           <w:bCs w:val="0"/>
         </w:rPr>
-        <w:t xml:space="preserve"> </w:t>
+        <w:t>заголовок с указанием типа регрессионной модели и метода обнаружения аномалий, подписи осей</w:t>
       </w:r>
       <w:r>
         <w:rPr>
           <w:b w:val="0"/>
           <w:bCs w:val="0"/>
         </w:rPr>
-        <w:t>Графики должны отображаться в отдельном окне и включать</w:t>
+        <w:t>,</w:t>
       </w:r>
       <w:r>
         <w:rPr>
           <w:b w:val="0"/>
           <w:bCs w:val="0"/>
         </w:rPr>
-        <w:t xml:space="preserve"> </w:t>
+        <w:t xml:space="preserve"> т</w:t>
       </w:r>
       <w:r>
         <w:rPr>
           <w:b w:val="0"/>
           <w:bCs w:val="0"/>
         </w:rPr>
-        <w:t>з</w:t>
+        <w:t>очки, представляющие усредненные результаты экспериментов для каждого уровня шума</w:t>
       </w:r>
       <w:r>
         <w:rPr>
           <w:b w:val="0"/>
           <w:bCs w:val="0"/>
         </w:rPr>
-        <w:t>аголовок с указанием типа регрессионной модели и метода обнаружения аномалий</w:t>
+        <w:t xml:space="preserve"> и л</w:t>
       </w:r>
       <w:r>
         <w:rPr>
           <w:b w:val="0"/>
           <w:bCs w:val="0"/>
-        </w:rPr>
-        <w:t>, п</w:t>
-      </w:r>
-      <w:r>
-        <w:rPr>
-          <w:b w:val="0"/>
-          <w:bCs w:val="0"/>
-        </w:rPr>
-        <w:t>одписи осей</w:t>
-      </w:r>
-      <w:r>
-        <w:rPr>
-          <w:b w:val="0"/>
-          <w:bCs w:val="0"/>
-        </w:rPr>
-        <w:t xml:space="preserve"> и т</w:t>
-      </w:r>
-      <w:r>
-        <w:rPr>
-          <w:b w:val="0"/>
-          <w:bCs w:val="0"/>
-        </w:rPr>
-        <w:t>очки, представляющие усредненные результаты экспериментов для каждого уровня шума</w:t>
+          <w:lang w:val="en-RU"/>
+        </w:rPr>
+        <w:t>егенду, идентифицирующую каждую серию данных на графике с указанием используемого метода обнаружения аномалий и типа распределения шума</w:t>
       </w:r>
       <w:r>
         <w:rPr>
@@ -13924,7 +13822,11 @@
         <w:t>. П</w:t>
       </w:r>
       <w:r>
-        <w:t>ри возникновении ошибок в процессе вычислений, программа должна обрабатывать эти ошибки и продолжать работу с оставшимися моделями</w:t>
+        <w:t xml:space="preserve">ри возникновении ошибок в процессе вычислений, программа должна </w:t>
+      </w:r>
+      <w:r>
+        <w:lastRenderedPageBreak/>
+        <w:t>обрабатывать эти ошибки и продолжать работу с оставшимися моделями</w:t>
       </w:r>
     </w:p>
     <w:p>
@@ -13939,13 +13841,7 @@
         </w:sectPr>
       </w:pPr>
       <w:r>
-        <w:t>П</w:t>
-      </w:r>
-      <w:r>
-        <w:t>ри сбоях</w:t>
-      </w:r>
-      <w:r>
-        <w:t xml:space="preserve"> п</w:t>
+        <w:t>При сбоях п</w:t>
       </w:r>
       <w:r>
         <w:t>рограммн</w:t>
@@ -13966,7 +13862,6 @@
         <w:t xml:space="preserve">состояние программы и результаты анализа </w:t>
       </w:r>
       <w:r>
-        <w:lastRenderedPageBreak/>
         <w:t>дол</w:t>
       </w:r>
       <w:r>
@@ -16751,16 +16646,7 @@
             <w:u w:val="thick"/>
             <w:vertAlign w:val="superscript"/>
           </w:rPr>
-          <w:t>[</w:t>
-        </w:r>
-        <w:r>
-          <w:rPr>
-            <w:sz w:val="24"/>
-            <w:szCs w:val="24"/>
-            <w:u w:val="thick"/>
-            <w:vertAlign w:val="superscript"/>
-          </w:rPr>
-          <w:t>1</w:t>
+          <w:t>[1</w:t>
         </w:r>
         <w:r>
           <w:rPr>
@@ -24005,7 +23891,7 @@
         </w:rPr>
         <w:t xml:space="preserve">445. – С. 205-219. [Электронный ресурс] /Режим доступа: </w:t>
       </w:r>
-      <w:hyperlink r:id="rId12" w:history="1">
+      <w:hyperlink r:id="rId13" w:history="1">
         <w:r>
           <w:rPr>
             <w:rStyle w:val="Hyperlink"/>
@@ -28761,8 +28647,8 @@
       </w:pPr>
     </w:p>
     <w:sectPr>
-      <w:headerReference w:type="default" r:id="rId13"/>
-      <w:footerReference w:type="default" r:id="rId14"/>
+      <w:headerReference w:type="default" r:id="rId14"/>
+      <w:footerReference w:type="default" r:id="rId15"/>
       <w:pgSz w:w="11910" w:h="16840"/>
       <w:pgMar w:top="1120" w:right="380" w:bottom="280" w:left="1020" w:header="0" w:footer="0" w:gutter="0"/>
       <w:cols w:space="720"/>
@@ -28806,8 +28692,8 @@
           <v:stroke joinstyle="miter"/>
           <v:path gradientshapeok="t" o:connecttype="rect"/>
         </v:shapetype>
-        <v:shape id="_x0000_s1028" type="#_x0000_t202" alt="" style="position:absolute;margin-left:270.5pt;margin-top:734.2pt;width:82.55pt;height:17.45pt;z-index:-16626176;mso-wrap-style:square;mso-wrap-edited:f;mso-width-percent:0;mso-height-percent:0;mso-position-horizontal-relative:page;mso-position-vertical-relative:page;mso-width-percent:0;mso-height-percent:0;v-text-anchor:top" filled="f" stroked="f">
-          <v:textbox style="mso-next-textbox:#_x0000_s1028" inset="0,0,0,0">
+        <v:shape id="_x0000_s1027" type="#_x0000_t202" alt="" style="position:absolute;margin-left:270.5pt;margin-top:734.2pt;width:82.55pt;height:17.45pt;z-index:-16626176;mso-wrap-style:square;mso-wrap-edited:f;mso-width-percent:0;mso-height-percent:0;mso-position-horizontal-relative:page;mso-position-vertical-relative:page;mso-width-percent:0;mso-height-percent:0;v-text-anchor:top" filled="f" stroked="f">
+          <v:textbox style="mso-next-textbox:#_x0000_s1027" inset="0,0,0,0">
             <w:txbxContent>
               <w:p>
                 <w:pPr>
@@ -28815,13 +28701,15 @@
                   <w:ind w:left="20"/>
                   <w:rPr>
                     <w:b/>
-                    <w:sz w:val="28"/>
+                    <w:sz w:val="24"/>
+                    <w:szCs w:val="21"/>
                   </w:rPr>
                 </w:pPr>
                 <w:r>
                   <w:rPr>
                     <w:b/>
-                    <w:sz w:val="28"/>
+                    <w:sz w:val="24"/>
+                    <w:szCs w:val="21"/>
                   </w:rPr>
                   <w:t>Москва</w:t>
                 </w:r>
@@ -28829,16 +28717,26 @@
                   <w:rPr>
                     <w:b/>
                     <w:spacing w:val="-6"/>
-                    <w:sz w:val="28"/>
+                    <w:sz w:val="24"/>
+                    <w:szCs w:val="21"/>
                   </w:rPr>
                   <w:t xml:space="preserve"> </w:t>
                 </w:r>
                 <w:r>
                   <w:rPr>
                     <w:b/>
-                    <w:sz w:val="28"/>
+                    <w:sz w:val="24"/>
+                    <w:szCs w:val="21"/>
                   </w:rPr>
-                  <w:t>2024</w:t>
+                  <w:t>202</w:t>
+                </w:r>
+                <w:r>
+                  <w:rPr>
+                    <w:b/>
+                    <w:sz w:val="24"/>
+                    <w:szCs w:val="21"/>
+                  </w:rPr>
+                  <w:t>5</w:t>
                 </w:r>
               </w:p>
             </w:txbxContent>
@@ -28862,51 +28760,189 @@
       </w:rPr>
     </w:pPr>
     <w:r>
-      <w:pict>
-        <v:shapetype id="_x0000_t202" coordsize="21600,21600" o:spt="202" path="m,l,21600r21600,l21600,xe">
-          <v:stroke joinstyle="miter"/>
-          <v:path gradientshapeok="t" o:connecttype="rect"/>
-        </v:shapetype>
-        <v:shape id="_x0000_s1027" type="#_x0000_t202" alt="" style="position:absolute;margin-left:270.5pt;margin-top:753.65pt;width:82.55pt;height:17.45pt;z-index:-16625664;mso-wrap-style:square;mso-wrap-edited:f;mso-width-percent:0;mso-height-percent:0;mso-position-horizontal-relative:page;mso-position-vertical-relative:page;mso-width-percent:0;mso-height-percent:0;v-text-anchor:top" filled="f" stroked="f">
-          <v:textbox style="mso-next-textbox:#_x0000_s1027" inset="0,0,0,0">
-            <w:txbxContent>
-              <w:p>
-                <w:pPr>
-                  <w:spacing w:before="6"/>
-                  <w:ind w:left="20"/>
-                  <w:rPr>
-                    <w:b/>
-                    <w:sz w:val="28"/>
-                  </w:rPr>
-                </w:pPr>
-                <w:r>
-                  <w:rPr>
-                    <w:b/>
-                    <w:sz w:val="28"/>
-                  </w:rPr>
-                  <w:t>Москва</w:t>
-                </w:r>
-                <w:r>
-                  <w:rPr>
-                    <w:b/>
-                    <w:spacing w:val="-6"/>
-                    <w:sz w:val="28"/>
-                  </w:rPr>
-                  <w:t xml:space="preserve"> </w:t>
-                </w:r>
-                <w:r>
-                  <w:rPr>
-                    <w:b/>
-                    <w:sz w:val="28"/>
-                  </w:rPr>
-                  <w:t>2024</w:t>
-                </w:r>
-              </w:p>
-            </w:txbxContent>
-          </v:textbox>
-          <w10:wrap anchorx="page" anchory="page"/>
-        </v:shape>
-      </w:pict>
+      <w:rPr>
+        <w:noProof/>
+      </w:rPr>
+      <mc:AlternateContent>
+        <mc:Choice Requires="wps">
+          <w:drawing>
+            <wp:anchor distT="0" distB="0" distL="114300" distR="114300" simplePos="0" relativeHeight="486690816" behindDoc="1" locked="0" layoutInCell="1" allowOverlap="1">
+              <wp:simplePos x="0" y="0"/>
+              <wp:positionH relativeFrom="page">
+                <wp:posOffset>3435350</wp:posOffset>
+              </wp:positionH>
+              <wp:positionV relativeFrom="page">
+                <wp:posOffset>9571355</wp:posOffset>
+              </wp:positionV>
+              <wp:extent cx="1048385" cy="221615"/>
+              <wp:effectExtent l="0" t="0" r="5715" b="6985"/>
+              <wp:wrapNone/>
+              <wp:docPr id="1353648461" name="Text Box 3"/>
+              <wp:cNvGraphicFramePr>
+                <a:graphicFrameLocks xmlns:a="http://schemas.openxmlformats.org/drawingml/2006/main"/>
+              </wp:cNvGraphicFramePr>
+              <a:graphic xmlns:a="http://schemas.openxmlformats.org/drawingml/2006/main">
+                <a:graphicData uri="http://schemas.microsoft.com/office/word/2010/wordprocessingShape">
+                  <wps:wsp>
+                    <wps:cNvSpPr txBox="1">
+                      <a:spLocks/>
+                    </wps:cNvSpPr>
+                    <wps:spPr bwMode="auto">
+                      <a:xfrm>
+                        <a:off x="0" y="0"/>
+                        <a:ext cx="1048385" cy="221615"/>
+                      </a:xfrm>
+                      <a:prstGeom prst="rect">
+                        <a:avLst/>
+                      </a:prstGeom>
+                      <a:noFill/>
+                      <a:ln>
+                        <a:noFill/>
+                      </a:ln>
+                      <a:extLst>
+                        <a:ext uri="{909E8E84-426E-40DD-AFC4-6F175D3DCCD1}">
+                          <a14:hiddenFill xmlns:a14="http://schemas.microsoft.com/office/drawing/2010/main">
+                            <a:solidFill>
+                              <a:srgbClr val="FFFFFF"/>
+                            </a:solidFill>
+                          </a14:hiddenFill>
+                        </a:ext>
+                        <a:ext uri="{91240B29-F687-4F45-9708-019B960494DF}">
+                          <a14:hiddenLine xmlns:a14="http://schemas.microsoft.com/office/drawing/2010/main" w="9525">
+                            <a:solidFill>
+                              <a:srgbClr val="000000"/>
+                            </a:solidFill>
+                            <a:miter lim="800000"/>
+                            <a:headEnd/>
+                            <a:tailEnd/>
+                          </a14:hiddenLine>
+                        </a:ext>
+                      </a:extLst>
+                    </wps:spPr>
+                    <wps:txbx>
+                      <w:txbxContent>
+                        <w:p>
+                          <w:pPr>
+                            <w:spacing w:before="6"/>
+                            <w:ind w:left="20"/>
+                            <w:rPr>
+                              <w:b/>
+                              <w:sz w:val="24"/>
+                              <w:szCs w:val="21"/>
+                            </w:rPr>
+                          </w:pPr>
+                          <w:r>
+                            <w:rPr>
+                              <w:b/>
+                              <w:sz w:val="24"/>
+                              <w:szCs w:val="21"/>
+                            </w:rPr>
+                            <w:t>Москва</w:t>
+                          </w:r>
+                          <w:r>
+                            <w:rPr>
+                              <w:b/>
+                              <w:spacing w:val="-6"/>
+                              <w:sz w:val="24"/>
+                              <w:szCs w:val="21"/>
+                            </w:rPr>
+                            <w:t xml:space="preserve"> </w:t>
+                          </w:r>
+                          <w:r>
+                            <w:rPr>
+                              <w:b/>
+                              <w:sz w:val="24"/>
+                              <w:szCs w:val="21"/>
+                            </w:rPr>
+                            <w:t>202</w:t>
+                          </w:r>
+                          <w:r>
+                            <w:rPr>
+                              <w:b/>
+                              <w:sz w:val="24"/>
+                              <w:szCs w:val="21"/>
+                            </w:rPr>
+                            <w:t>5</w:t>
+                          </w:r>
+                        </w:p>
+                      </w:txbxContent>
+                    </wps:txbx>
+                    <wps:bodyPr rot="0" vert="horz" wrap="square" lIns="0" tIns="0" rIns="0" bIns="0" anchor="t" anchorCtr="0" upright="1">
+                      <a:noAutofit/>
+                    </wps:bodyPr>
+                  </wps:wsp>
+                </a:graphicData>
+              </a:graphic>
+              <wp14:sizeRelH relativeFrom="page">
+                <wp14:pctWidth>0</wp14:pctWidth>
+              </wp14:sizeRelH>
+              <wp14:sizeRelV relativeFrom="page">
+                <wp14:pctHeight>0</wp14:pctHeight>
+              </wp14:sizeRelV>
+            </wp:anchor>
+          </w:drawing>
+        </mc:Choice>
+        <mc:Fallback>
+          <w:pict>
+            <v:shapetype id="_x0000_t202" coordsize="21600,21600" o:spt="202" path="m,l,21600r21600,l21600,xe">
+              <v:stroke joinstyle="miter"/>
+              <v:path gradientshapeok="t" o:connecttype="rect"/>
+            </v:shapetype>
+            <v:shape id="Text Box 3" o:spid="_x0000_s1026" type="#_x0000_t202" style="position:absolute;margin-left:270.5pt;margin-top:753.65pt;width:82.55pt;height:17.45pt;z-index:-16625664;visibility:visible;mso-wrap-style:square;mso-width-percent:0;mso-height-percent:0;mso-wrap-distance-left:9pt;mso-wrap-distance-top:0;mso-wrap-distance-right:9pt;mso-wrap-distance-bottom:0;mso-position-horizontal:absolute;mso-position-horizontal-relative:page;mso-position-vertical:absolute;mso-position-vertical-relative:page;mso-width-percent:0;mso-height-percent:0;mso-width-relative:page;mso-height-relative:page;v-text-anchor:top" o:gfxdata="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" filled="f" stroked="f">
+              <v:path arrowok="t"/>
+              <v:textbox inset="0,0,0,0">
+                <w:txbxContent>
+                  <w:p>
+                    <w:pPr>
+                      <w:spacing w:before="6"/>
+                      <w:ind w:left="20"/>
+                      <w:rPr>
+                        <w:b/>
+                        <w:sz w:val="24"/>
+                        <w:szCs w:val="21"/>
+                      </w:rPr>
+                    </w:pPr>
+                    <w:r>
+                      <w:rPr>
+                        <w:b/>
+                        <w:sz w:val="24"/>
+                        <w:szCs w:val="21"/>
+                      </w:rPr>
+                      <w:t>Москва</w:t>
+                    </w:r>
+                    <w:r>
+                      <w:rPr>
+                        <w:b/>
+                        <w:spacing w:val="-6"/>
+                        <w:sz w:val="24"/>
+                        <w:szCs w:val="21"/>
+                      </w:rPr>
+                      <w:t xml:space="preserve"> </w:t>
+                    </w:r>
+                    <w:r>
+                      <w:rPr>
+                        <w:b/>
+                        <w:sz w:val="24"/>
+                        <w:szCs w:val="21"/>
+                      </w:rPr>
+                      <w:t>202</w:t>
+                    </w:r>
+                    <w:r>
+                      <w:rPr>
+                        <w:b/>
+                        <w:sz w:val="24"/>
+                        <w:szCs w:val="21"/>
+                      </w:rPr>
+                      <w:t>5</w:t>
+                    </w:r>
+                  </w:p>
+                </w:txbxContent>
+              </v:textbox>
+              <w10:wrap anchorx="page" anchory="page"/>
+            </v:shape>
+          </w:pict>
+        </mc:Fallback>
+      </mc:AlternateContent>
     </w:r>
   </w:p>
 </w:ftr>
@@ -29583,7 +29619,49 @@
                     <w:b/>
                     <w:sz w:val="24"/>
                   </w:rPr>
-                  <w:t>RU.17701729.05.05-10 ТЗ 01-1</w:t>
+                  <w:t>RU.17701729.</w:t>
+                </w:r>
+                <w:r>
+                  <w:rPr>
+                    <w:b/>
+                    <w:sz w:val="24"/>
+                  </w:rPr>
+                  <w:t>11</w:t>
+                </w:r>
+                <w:r>
+                  <w:rPr>
+                    <w:b/>
+                    <w:sz w:val="24"/>
+                  </w:rPr>
+                  <w:t>.0</w:t>
+                </w:r>
+                <w:r>
+                  <w:rPr>
+                    <w:b/>
+                    <w:sz w:val="24"/>
+                  </w:rPr>
+                  <w:t>4</w:t>
+                </w:r>
+                <w:r>
+                  <w:rPr>
+                    <w:b/>
+                    <w:sz w:val="24"/>
+                  </w:rPr>
+                  <w:t>-</w:t>
+                </w:r>
+                <w:r>
+                  <w:rPr>
+                    <w:b/>
+                    <w:sz w:val="24"/>
+                  </w:rPr>
+                  <w:t>01</w:t>
+                </w:r>
+                <w:r>
+                  <w:rPr>
+                    <w:b/>
+                    <w:sz w:val="24"/>
+                  </w:rPr>
+                  <w:t xml:space="preserve"> ТЗ 01-1</w:t>
                 </w:r>
               </w:p>
             </w:txbxContent>
@@ -32526,6 +32604,155 @@
     </w:lvl>
   </w:abstractNum>
   <w:abstractNum w:abstractNumId="26" w15:restartNumberingAfterBreak="0">
+    <w:nsid w:val="3FD04C95"/>
+    <w:multiLevelType w:val="multilevel"/>
+    <w:tmpl w:val="4C085534"/>
+    <w:lvl w:ilvl="0">
+      <w:start w:val="1"/>
+      <w:numFmt w:val="bullet"/>
+      <w:lvlText w:val=""/>
+      <w:lvlJc w:val="left"/>
+      <w:pPr>
+        <w:tabs>
+          <w:tab w:val="num" w:pos="720"/>
+        </w:tabs>
+        <w:ind w:left="720" w:hanging="360"/>
+      </w:pPr>
+      <w:rPr>
+        <w:rFonts w:ascii="Symbol" w:hAnsi="Symbol" w:hint="default"/>
+        <w:sz w:val="20"/>
+      </w:rPr>
+    </w:lvl>
+    <w:lvl w:ilvl="1" w:tentative="1">
+      <w:start w:val="1"/>
+      <w:numFmt w:val="bullet"/>
+      <w:lvlText w:val=""/>
+      <w:lvlJc w:val="left"/>
+      <w:pPr>
+        <w:tabs>
+          <w:tab w:val="num" w:pos="1440"/>
+        </w:tabs>
+        <w:ind w:left="1440" w:hanging="360"/>
+      </w:pPr>
+      <w:rPr>
+        <w:rFonts w:ascii="Symbol" w:hAnsi="Symbol" w:hint="default"/>
+        <w:sz w:val="20"/>
+      </w:rPr>
+    </w:lvl>
+    <w:lvl w:ilvl="2" w:tentative="1">
+      <w:start w:val="1"/>
+      <w:numFmt w:val="bullet"/>
+      <w:lvlText w:val=""/>
+      <w:lvlJc w:val="left"/>
+      <w:pPr>
+        <w:tabs>
+          <w:tab w:val="num" w:pos="2160"/>
+        </w:tabs>
+        <w:ind w:left="2160" w:hanging="360"/>
+      </w:pPr>
+      <w:rPr>
+        <w:rFonts w:ascii="Symbol" w:hAnsi="Symbol" w:hint="default"/>
+        <w:sz w:val="20"/>
+      </w:rPr>
+    </w:lvl>
+    <w:lvl w:ilvl="3" w:tentative="1">
+      <w:start w:val="1"/>
+      <w:numFmt w:val="bullet"/>
+      <w:lvlText w:val=""/>
+      <w:lvlJc w:val="left"/>
+      <w:pPr>
+        <w:tabs>
+          <w:tab w:val="num" w:pos="2880"/>
+        </w:tabs>
+        <w:ind w:left="2880" w:hanging="360"/>
+      </w:pPr>
+      <w:rPr>
+        <w:rFonts w:ascii="Symbol" w:hAnsi="Symbol" w:hint="default"/>
+        <w:sz w:val="20"/>
+      </w:rPr>
+    </w:lvl>
+    <w:lvl w:ilvl="4" w:tentative="1">
+      <w:start w:val="1"/>
+      <w:numFmt w:val="bullet"/>
+      <w:lvlText w:val=""/>
+      <w:lvlJc w:val="left"/>
+      <w:pPr>
+        <w:tabs>
+          <w:tab w:val="num" w:pos="3600"/>
+        </w:tabs>
+        <w:ind w:left="3600" w:hanging="360"/>
+      </w:pPr>
+      <w:rPr>
+        <w:rFonts w:ascii="Symbol" w:hAnsi="Symbol" w:hint="default"/>
+        <w:sz w:val="20"/>
+      </w:rPr>
+    </w:lvl>
+    <w:lvl w:ilvl="5" w:tentative="1">
+      <w:start w:val="1"/>
+      <w:numFmt w:val="bullet"/>
+      <w:lvlText w:val=""/>
+      <w:lvlJc w:val="left"/>
+      <w:pPr>
+        <w:tabs>
+          <w:tab w:val="num" w:pos="4320"/>
+        </w:tabs>
+        <w:ind w:left="4320" w:hanging="360"/>
+      </w:pPr>
+      <w:rPr>
+        <w:rFonts w:ascii="Symbol" w:hAnsi="Symbol" w:hint="default"/>
+        <w:sz w:val="20"/>
+      </w:rPr>
+    </w:lvl>
+    <w:lvl w:ilvl="6" w:tentative="1">
+      <w:start w:val="1"/>
+      <w:numFmt w:val="bullet"/>
+      <w:lvlText w:val=""/>
+      <w:lvlJc w:val="left"/>
+      <w:pPr>
+        <w:tabs>
+          <w:tab w:val="num" w:pos="5040"/>
+        </w:tabs>
+        <w:ind w:left="5040" w:hanging="360"/>
+      </w:pPr>
+      <w:rPr>
+        <w:rFonts w:ascii="Symbol" w:hAnsi="Symbol" w:hint="default"/>
+        <w:sz w:val="20"/>
+      </w:rPr>
+    </w:lvl>
+    <w:lvl w:ilvl="7" w:tentative="1">
+      <w:start w:val="1"/>
+      <w:numFmt w:val="bullet"/>
+      <w:lvlText w:val=""/>
+      <w:lvlJc w:val="left"/>
+      <w:pPr>
+        <w:tabs>
+          <w:tab w:val="num" w:pos="5760"/>
+        </w:tabs>
+        <w:ind w:left="5760" w:hanging="360"/>
+      </w:pPr>
+      <w:rPr>
+        <w:rFonts w:ascii="Symbol" w:hAnsi="Symbol" w:hint="default"/>
+        <w:sz w:val="20"/>
+      </w:rPr>
+    </w:lvl>
+    <w:lvl w:ilvl="8" w:tentative="1">
+      <w:start w:val="1"/>
+      <w:numFmt w:val="bullet"/>
+      <w:lvlText w:val=""/>
+      <w:lvlJc w:val="left"/>
+      <w:pPr>
+        <w:tabs>
+          <w:tab w:val="num" w:pos="6480"/>
+        </w:tabs>
+        <w:ind w:left="6480" w:hanging="360"/>
+      </w:pPr>
+      <w:rPr>
+        <w:rFonts w:ascii="Symbol" w:hAnsi="Symbol" w:hint="default"/>
+        <w:sz w:val="20"/>
+      </w:rPr>
+    </w:lvl>
+  </w:abstractNum>
+  <w:abstractNum w:abstractNumId="27" w15:restartNumberingAfterBreak="0">
     <w:nsid w:val="452A29D0"/>
     <w:multiLevelType w:val="multilevel"/>
     <w:tmpl w:val="BA282FA6"/>
@@ -32674,7 +32901,7 @@
       </w:rPr>
     </w:lvl>
   </w:abstractNum>
-  <w:abstractNum w:abstractNumId="27" w15:restartNumberingAfterBreak="0">
+  <w:abstractNum w:abstractNumId="28" w15:restartNumberingAfterBreak="0">
     <w:nsid w:val="4C2C00B0"/>
     <w:multiLevelType w:val="multilevel"/>
     <w:tmpl w:val="08829BEE"/>
@@ -32795,7 +33022,7 @@
       </w:rPr>
     </w:lvl>
   </w:abstractNum>
-  <w:abstractNum w:abstractNumId="28" w15:restartNumberingAfterBreak="0">
+  <w:abstractNum w:abstractNumId="29" w15:restartNumberingAfterBreak="0">
     <w:nsid w:val="4ED62532"/>
     <w:multiLevelType w:val="multilevel"/>
     <w:tmpl w:val="0409001F"/>
@@ -32881,7 +33108,7 @@
       </w:pPr>
     </w:lvl>
   </w:abstractNum>
-  <w:abstractNum w:abstractNumId="29" w15:restartNumberingAfterBreak="0">
+  <w:abstractNum w:abstractNumId="30" w15:restartNumberingAfterBreak="0">
     <w:nsid w:val="556F428C"/>
     <w:multiLevelType w:val="multilevel"/>
     <w:tmpl w:val="83A0FFD2"/>
@@ -33018,7 +33245,7 @@
       </w:rPr>
     </w:lvl>
   </w:abstractNum>
-  <w:abstractNum w:abstractNumId="30" w15:restartNumberingAfterBreak="0">
+  <w:abstractNum w:abstractNumId="31" w15:restartNumberingAfterBreak="0">
     <w:nsid w:val="59810300"/>
     <w:multiLevelType w:val="multilevel"/>
     <w:tmpl w:val="7F069146"/>
@@ -33142,7 +33369,7 @@
       </w:rPr>
     </w:lvl>
   </w:abstractNum>
-  <w:abstractNum w:abstractNumId="31" w15:restartNumberingAfterBreak="0">
+  <w:abstractNum w:abstractNumId="32" w15:restartNumberingAfterBreak="0">
     <w:nsid w:val="59902E56"/>
     <w:multiLevelType w:val="hybridMultilevel"/>
     <w:tmpl w:val="8E98F80C"/>
@@ -33228,7 +33455,7 @@
       </w:pPr>
     </w:lvl>
   </w:abstractNum>
-  <w:abstractNum w:abstractNumId="32" w15:restartNumberingAfterBreak="0">
+  <w:abstractNum w:abstractNumId="33" w15:restartNumberingAfterBreak="0">
     <w:nsid w:val="5A262CBE"/>
     <w:multiLevelType w:val="hybridMultilevel"/>
     <w:tmpl w:val="5656B760"/>
@@ -33314,7 +33541,7 @@
       </w:pPr>
     </w:lvl>
   </w:abstractNum>
-  <w:abstractNum w:abstractNumId="33" w15:restartNumberingAfterBreak="0">
+  <w:abstractNum w:abstractNumId="34" w15:restartNumberingAfterBreak="0">
     <w:nsid w:val="5E5372E7"/>
     <w:multiLevelType w:val="multilevel"/>
     <w:tmpl w:val="C7ACA20A"/>
@@ -33427,7 +33654,7 @@
       </w:rPr>
     </w:lvl>
   </w:abstractNum>
-  <w:abstractNum w:abstractNumId="34" w15:restartNumberingAfterBreak="0">
+  <w:abstractNum w:abstractNumId="35" w15:restartNumberingAfterBreak="0">
     <w:nsid w:val="5F0516A0"/>
     <w:multiLevelType w:val="multilevel"/>
     <w:tmpl w:val="631A7510"/>
@@ -33540,7 +33767,7 @@
       </w:rPr>
     </w:lvl>
   </w:abstractNum>
-  <w:abstractNum w:abstractNumId="35" w15:restartNumberingAfterBreak="0">
+  <w:abstractNum w:abstractNumId="36" w15:restartNumberingAfterBreak="0">
     <w:nsid w:val="68060BA3"/>
     <w:multiLevelType w:val="multilevel"/>
     <w:tmpl w:val="56BE224A"/>
@@ -33689,7 +33916,7 @@
       </w:rPr>
     </w:lvl>
   </w:abstractNum>
-  <w:abstractNum w:abstractNumId="36" w15:restartNumberingAfterBreak="0">
+  <w:abstractNum w:abstractNumId="37" w15:restartNumberingAfterBreak="0">
     <w:nsid w:val="6A0047E4"/>
     <w:multiLevelType w:val="multilevel"/>
     <w:tmpl w:val="6260734A"/>
@@ -33838,7 +34065,7 @@
       </w:rPr>
     </w:lvl>
   </w:abstractNum>
-  <w:abstractNum w:abstractNumId="37" w15:restartNumberingAfterBreak="0">
+  <w:abstractNum w:abstractNumId="38" w15:restartNumberingAfterBreak="0">
     <w:nsid w:val="6D954524"/>
     <w:multiLevelType w:val="multilevel"/>
     <w:tmpl w:val="C3E0DC64"/>
@@ -33962,7 +34189,7 @@
       </w:rPr>
     </w:lvl>
   </w:abstractNum>
-  <w:abstractNum w:abstractNumId="38" w15:restartNumberingAfterBreak="0">
+  <w:abstractNum w:abstractNumId="39" w15:restartNumberingAfterBreak="0">
     <w:nsid w:val="6DF6510F"/>
     <w:multiLevelType w:val="multilevel"/>
     <w:tmpl w:val="AB78BE2E"/>
@@ -34082,7 +34309,7 @@
       </w:rPr>
     </w:lvl>
   </w:abstractNum>
-  <w:abstractNum w:abstractNumId="39" w15:restartNumberingAfterBreak="0">
+  <w:abstractNum w:abstractNumId="40" w15:restartNumberingAfterBreak="0">
     <w:nsid w:val="6E6A1DC8"/>
     <w:multiLevelType w:val="hybridMultilevel"/>
     <w:tmpl w:val="66228878"/>
@@ -34199,7 +34426,7 @@
       </w:rPr>
     </w:lvl>
   </w:abstractNum>
-  <w:abstractNum w:abstractNumId="40" w15:restartNumberingAfterBreak="0">
+  <w:abstractNum w:abstractNumId="41" w15:restartNumberingAfterBreak="0">
     <w:nsid w:val="6ED3592E"/>
     <w:multiLevelType w:val="multilevel"/>
     <w:tmpl w:val="FB5A3A54"/>
@@ -34312,7 +34539,7 @@
       </w:rPr>
     </w:lvl>
   </w:abstractNum>
-  <w:abstractNum w:abstractNumId="41" w15:restartNumberingAfterBreak="0">
+  <w:abstractNum w:abstractNumId="42" w15:restartNumberingAfterBreak="0">
     <w:nsid w:val="6F1544B3"/>
     <w:multiLevelType w:val="multilevel"/>
     <w:tmpl w:val="91CCA62C"/>
@@ -34427,7 +34654,7 @@
       </w:rPr>
     </w:lvl>
   </w:abstractNum>
-  <w:abstractNum w:abstractNumId="42" w15:restartNumberingAfterBreak="0">
+  <w:abstractNum w:abstractNumId="43" w15:restartNumberingAfterBreak="0">
     <w:nsid w:val="6F8051F5"/>
     <w:multiLevelType w:val="hybridMultilevel"/>
     <w:tmpl w:val="B04870DE"/>
@@ -34544,7 +34771,7 @@
       </w:rPr>
     </w:lvl>
   </w:abstractNum>
-  <w:abstractNum w:abstractNumId="43" w15:restartNumberingAfterBreak="0">
+  <w:abstractNum w:abstractNumId="44" w15:restartNumberingAfterBreak="0">
     <w:nsid w:val="73751DAB"/>
     <w:multiLevelType w:val="hybridMultilevel"/>
     <w:tmpl w:val="9A82E124"/>
@@ -34630,7 +34857,7 @@
       </w:pPr>
     </w:lvl>
   </w:abstractNum>
-  <w:abstractNum w:abstractNumId="44" w15:restartNumberingAfterBreak="0">
+  <w:abstractNum w:abstractNumId="45" w15:restartNumberingAfterBreak="0">
     <w:nsid w:val="78CA25F3"/>
     <w:multiLevelType w:val="multilevel"/>
     <w:tmpl w:val="1F86D476"/>
@@ -34779,7 +35006,7 @@
       </w:rPr>
     </w:lvl>
   </w:abstractNum>
-  <w:abstractNum w:abstractNumId="45" w15:restartNumberingAfterBreak="0">
+  <w:abstractNum w:abstractNumId="46" w15:restartNumberingAfterBreak="0">
     <w:nsid w:val="7995221D"/>
     <w:multiLevelType w:val="multilevel"/>
     <w:tmpl w:val="647A1E8C"/>
@@ -34910,7 +35137,7 @@
       </w:rPr>
     </w:lvl>
   </w:abstractNum>
-  <w:abstractNum w:abstractNumId="46" w15:restartNumberingAfterBreak="0">
+  <w:abstractNum w:abstractNumId="47" w15:restartNumberingAfterBreak="0">
     <w:nsid w:val="7E000991"/>
     <w:multiLevelType w:val="multilevel"/>
     <w:tmpl w:val="4B1E47B6"/>
@@ -35033,7 +35260,7 @@
       </w:rPr>
     </w:lvl>
   </w:abstractNum>
-  <w:abstractNum w:abstractNumId="47" w15:restartNumberingAfterBreak="0">
+  <w:abstractNum w:abstractNumId="48" w15:restartNumberingAfterBreak="0">
     <w:nsid w:val="7FB35855"/>
     <w:multiLevelType w:val="multilevel"/>
     <w:tmpl w:val="D9E0E39E"/>
@@ -35182,7 +35409,7 @@
       </w:rPr>
     </w:lvl>
   </w:abstractNum>
-  <w:abstractNum w:abstractNumId="48" w15:restartNumberingAfterBreak="0">
+  <w:abstractNum w:abstractNumId="49" w15:restartNumberingAfterBreak="0">
     <w:nsid w:val="7FCB6B3B"/>
     <w:multiLevelType w:val="multilevel"/>
     <w:tmpl w:val="E4DA271A"/>
@@ -35296,22 +35523,22 @@
     </w:lvl>
   </w:abstractNum>
   <w:num w:numId="1" w16cid:durableId="1885483363">
+    <w:abstractNumId w:val="40"/>
+  </w:num>
+  <w:num w:numId="2" w16cid:durableId="484786873">
+    <w:abstractNumId w:val="38"/>
+  </w:num>
+  <w:num w:numId="3" w16cid:durableId="1296059704">
     <w:abstractNumId w:val="39"/>
   </w:num>
-  <w:num w:numId="2" w16cid:durableId="484786873">
-    <w:abstractNumId w:val="37"/>
-  </w:num>
-  <w:num w:numId="3" w16cid:durableId="1296059704">
-    <w:abstractNumId w:val="38"/>
-  </w:num>
   <w:num w:numId="4" w16cid:durableId="1904751108">
-    <w:abstractNumId w:val="30"/>
+    <w:abstractNumId w:val="31"/>
   </w:num>
   <w:num w:numId="5" w16cid:durableId="21051798">
     <w:abstractNumId w:val="22"/>
   </w:num>
   <w:num w:numId="6" w16cid:durableId="653028731">
-    <w:abstractNumId w:val="27"/>
+    <w:abstractNumId w:val="28"/>
   </w:num>
   <w:num w:numId="7" w16cid:durableId="735008875">
     <w:abstractNumId w:val="15"/>
@@ -35326,22 +35553,22 @@
     <w:abstractNumId w:val="8"/>
   </w:num>
   <w:num w:numId="11" w16cid:durableId="1820733600">
-    <w:abstractNumId w:val="45"/>
+    <w:abstractNumId w:val="46"/>
   </w:num>
   <w:num w:numId="12" w16cid:durableId="1525096065">
     <w:abstractNumId w:val="7"/>
   </w:num>
   <w:num w:numId="13" w16cid:durableId="1678464817">
-    <w:abstractNumId w:val="46"/>
+    <w:abstractNumId w:val="47"/>
   </w:num>
   <w:num w:numId="14" w16cid:durableId="1335451160">
-    <w:abstractNumId w:val="42"/>
+    <w:abstractNumId w:val="43"/>
   </w:num>
   <w:num w:numId="15" w16cid:durableId="140510397">
-    <w:abstractNumId w:val="48"/>
+    <w:abstractNumId w:val="49"/>
   </w:num>
   <w:num w:numId="16" w16cid:durableId="901519814">
-    <w:abstractNumId w:val="40"/>
+    <w:abstractNumId w:val="41"/>
   </w:num>
   <w:num w:numId="17" w16cid:durableId="232467514">
     <w:abstractNumId w:val="21"/>
@@ -35356,7 +35583,7 @@
     <w:abstractNumId w:val="23"/>
   </w:num>
   <w:num w:numId="21" w16cid:durableId="1600991951">
-    <w:abstractNumId w:val="34"/>
+    <w:abstractNumId w:val="35"/>
   </w:num>
   <w:num w:numId="22" w16cid:durableId="58601904">
     <w:abstractNumId w:val="10"/>
@@ -35368,13 +35595,13 @@
     <w:abstractNumId w:val="25"/>
   </w:num>
   <w:num w:numId="25" w16cid:durableId="286161606">
-    <w:abstractNumId w:val="33"/>
+    <w:abstractNumId w:val="34"/>
   </w:num>
   <w:num w:numId="26" w16cid:durableId="732893922">
-    <w:abstractNumId w:val="41"/>
+    <w:abstractNumId w:val="42"/>
   </w:num>
   <w:num w:numId="27" w16cid:durableId="1546598445">
-    <w:abstractNumId w:val="28"/>
+    <w:abstractNumId w:val="29"/>
   </w:num>
   <w:num w:numId="28" w16cid:durableId="1288856398">
     <w:abstractNumId w:val="11"/>
@@ -35383,10 +35610,10 @@
     <w:abstractNumId w:val="24"/>
   </w:num>
   <w:num w:numId="30" w16cid:durableId="312878659">
-    <w:abstractNumId w:val="29"/>
+    <w:abstractNumId w:val="30"/>
   </w:num>
   <w:num w:numId="31" w16cid:durableId="865099909">
-    <w:abstractNumId w:val="36"/>
+    <w:abstractNumId w:val="37"/>
   </w:num>
   <w:num w:numId="32" w16cid:durableId="261886180">
     <w:abstractNumId w:val="16"/>
@@ -35395,28 +35622,28 @@
     <w:abstractNumId w:val="12"/>
   </w:num>
   <w:num w:numId="34" w16cid:durableId="1910532179">
-    <w:abstractNumId w:val="35"/>
+    <w:abstractNumId w:val="36"/>
   </w:num>
   <w:num w:numId="35" w16cid:durableId="1156916460">
     <w:abstractNumId w:val="19"/>
   </w:num>
   <w:num w:numId="36" w16cid:durableId="650913062">
-    <w:abstractNumId w:val="26"/>
+    <w:abstractNumId w:val="27"/>
   </w:num>
   <w:num w:numId="37" w16cid:durableId="679821368">
-    <w:abstractNumId w:val="32"/>
+    <w:abstractNumId w:val="33"/>
   </w:num>
   <w:num w:numId="38" w16cid:durableId="1898973727">
-    <w:abstractNumId w:val="47"/>
+    <w:abstractNumId w:val="48"/>
   </w:num>
   <w:num w:numId="39" w16cid:durableId="366761889">
     <w:abstractNumId w:val="5"/>
   </w:num>
   <w:num w:numId="40" w16cid:durableId="654533804">
-    <w:abstractNumId w:val="44"/>
+    <w:abstractNumId w:val="45"/>
   </w:num>
   <w:num w:numId="41" w16cid:durableId="553780276">
-    <w:abstractNumId w:val="43"/>
+    <w:abstractNumId w:val="44"/>
   </w:num>
   <w:num w:numId="42" w16cid:durableId="1003244952">
     <w:abstractNumId w:val="1"/>
@@ -35425,7 +35652,7 @@
     <w:abstractNumId w:val="9"/>
   </w:num>
   <w:num w:numId="44" w16cid:durableId="837306521">
-    <w:abstractNumId w:val="31"/>
+    <w:abstractNumId w:val="32"/>
   </w:num>
   <w:num w:numId="45" w16cid:durableId="1810172926">
     <w:abstractNumId w:val="20"/>
@@ -35441,6 +35668,9 @@
   </w:num>
   <w:num w:numId="49" w16cid:durableId="1623221451">
     <w:abstractNumId w:val="17"/>
+  </w:num>
+  <w:num w:numId="50" w16cid:durableId="131798038">
+    <w:abstractNumId w:val="26"/>
   </w:num>
 </w:numbering>
 </file>

</xml_diff>

<commit_message>
added legend in tech spec
</commit_message>
<xml_diff>
--- a/docs/КП24_ТЗ_Команда.docx
+++ b/docs/КП24_ТЗ_Команда.docx
@@ -11997,13 +11997,102 @@
         <w:rPr>
           <w:sz w:val="24"/>
         </w:rPr>
-        <w:t xml:space="preserve">графики </w:t>
-      </w:r>
-      <w:r>
-        <w:rPr>
-          <w:sz w:val="24"/>
-        </w:rPr>
-        <w:t>для каждой комбинации регрессионной модели и метода обнаружения аномалий, позволяя наглядно сравнить их устойчивость к различным уровням и типам шума</w:t>
+        <w:t>графики</w:t>
+      </w:r>
+      <w:r>
+        <w:rPr>
+          <w:sz w:val="24"/>
+        </w:rPr>
+        <w:t xml:space="preserve">, </w:t>
+      </w:r>
+      <w:r>
+        <w:rPr>
+          <w:sz w:val="24"/>
+        </w:rPr>
+        <w:t>содержащи</w:t>
+      </w:r>
+      <w:r>
+        <w:rPr>
+          <w:sz w:val="24"/>
+        </w:rPr>
+        <w:t>е</w:t>
+      </w:r>
+      <w:r>
+        <w:rPr>
+          <w:sz w:val="24"/>
+        </w:rPr>
+        <w:t xml:space="preserve"> </w:t>
+      </w:r>
+      <w:r>
+        <w:rPr>
+          <w:sz w:val="24"/>
+        </w:rPr>
+        <w:t>л</w:t>
+      </w:r>
+      <w:r>
+        <w:rPr>
+          <w:sz w:val="24"/>
+          <w:lang w:val="en-RU"/>
+        </w:rPr>
+        <w:t>егенд</w:t>
+      </w:r>
+      <w:r>
+        <w:rPr>
+          <w:sz w:val="24"/>
+        </w:rPr>
+        <w:t>ы</w:t>
+      </w:r>
+      <w:r>
+        <w:rPr>
+          <w:sz w:val="24"/>
+          <w:lang w:val="en-RU"/>
+        </w:rPr>
+        <w:t>, идентифицирующ</w:t>
+      </w:r>
+      <w:proofErr w:type="spellStart"/>
+      <w:r>
+        <w:rPr>
+          <w:sz w:val="24"/>
+        </w:rPr>
+        <w:t>ие</w:t>
+      </w:r>
+      <w:proofErr w:type="spellEnd"/>
+      <w:r>
+        <w:rPr>
+          <w:sz w:val="24"/>
+          <w:lang w:val="en-RU"/>
+        </w:rPr>
+        <w:t xml:space="preserve"> каждую серию данных на графике с указанием используемого метода обнаружения аномалий и типа распределения шума</w:t>
+      </w:r>
+      <w:r>
+        <w:rPr>
+          <w:sz w:val="24"/>
+        </w:rPr>
+        <w:t>,</w:t>
+      </w:r>
+      <w:r>
+        <w:rPr>
+          <w:sz w:val="24"/>
+        </w:rPr>
+        <w:t xml:space="preserve"> </w:t>
+      </w:r>
+      <w:r>
+        <w:rPr>
+          <w:sz w:val="24"/>
+        </w:rPr>
+        <w:t>для кажд</w:t>
+      </w:r>
+      <w:r>
+        <w:rPr>
+          <w:sz w:val="24"/>
+        </w:rPr>
+        <w:t>ого метода</w:t>
+      </w:r>
+      <w:r>
+        <w:rPr>
+          <w:sz w:val="24"/>
+        </w:rPr>
+        <w:t xml:space="preserve"> регрессионной модели и метода обнаружения аномалий, позволяя наглядно сравнить их устойчивость к различным уровням и типам шума</w:t>
       </w:r>
       <w:r>
         <w:rPr>
@@ -12029,6 +12118,7 @@
         <w:rPr>
           <w:sz w:val="24"/>
         </w:rPr>
+        <w:lastRenderedPageBreak/>
         <w:t>По оси X отображается количество аномальных наблюдений от общего объема данных</w:t>
       </w:r>
       <w:r>
@@ -12041,14 +12131,7 @@
         <w:rPr>
           <w:sz w:val="24"/>
         </w:rPr>
-        <w:t xml:space="preserve">По оси Y отображается метрика ошибки в виде </w:t>
-      </w:r>
-      <w:r>
-        <w:rPr>
-          <w:sz w:val="24"/>
-        </w:rPr>
-        <w:lastRenderedPageBreak/>
-        <w:t>среднеквадратической ошибки</w:t>
+        <w:t>По оси Y отображается метрика ошибки в виде среднеквадратической ошибки</w:t>
       </w:r>
       <w:r>
         <w:rPr>
@@ -12488,7 +12571,14 @@
         <w:rPr>
           <w:sz w:val="24"/>
         </w:rPr>
-        <w:t xml:space="preserve"> сохраняются в JSON-файл вместе с метриками качества регрессионных моделей. Для каждого метода обнаружения аномалий и каждого уровня шума сохраняются все рассчитанные</w:t>
+        <w:t xml:space="preserve"> сохраняются в JSON-файл вместе с метриками качества регрессионных моделей. Для каждого метода обнаружения аномалий и каждого уровня шума сохраняются </w:t>
+      </w:r>
+      <w:r>
+        <w:rPr>
+          <w:sz w:val="24"/>
+        </w:rPr>
+        <w:lastRenderedPageBreak/>
+        <w:t>все рассчитанные</w:t>
       </w:r>
       <w:r>
         <w:rPr>
@@ -12550,7 +12640,6 @@
       </w:pPr>
       <w:bookmarkStart w:id="18" w:name="_Toc158543935"/>
       <w:r>
-        <w:lastRenderedPageBreak/>
         <w:t>Требования</w:t>
       </w:r>
       <w:r>
@@ -13341,6 +13430,7 @@
           <w:bCs w:val="0"/>
           <w:lang w:val="en-US"/>
         </w:rPr>
+        <w:lastRenderedPageBreak/>
         <w:t>s</w:t>
       </w:r>
       <w:proofErr w:type="spellStart"/>
@@ -13398,7 +13488,6 @@
           <w:b w:val="0"/>
           <w:bCs w:val="0"/>
         </w:rPr>
-        <w:lastRenderedPageBreak/>
         <w:t>Требования к интерфейсу визуализации результатов</w:t>
       </w:r>
       <w:r>
@@ -13810,7 +13899,11 @@
         <w:t>П</w:t>
       </w:r>
       <w:r>
-        <w:t>ри вводе недопустимых значений параметров, интерфейс должен блокировать ввод таких значений или выводить предупреждение</w:t>
+        <w:t xml:space="preserve">ри вводе недопустимых значений параметров, интерфейс должен блокировать ввод </w:t>
+      </w:r>
+      <w:r>
+        <w:lastRenderedPageBreak/>
+        <w:t>таких значений или выводить предупреждение</w:t>
       </w:r>
       <w:r>
         <w:t>. П</w:t>
@@ -13822,11 +13915,7 @@
         <w:t>. П</w:t>
       </w:r>
       <w:r>
-        <w:t xml:space="preserve">ри возникновении ошибок в процессе вычислений, программа должна </w:t>
-      </w:r>
-      <w:r>
-        <w:lastRenderedPageBreak/>
-        <w:t>обрабатывать эти ошибки и продолжать работу с оставшимися моделями</w:t>
+        <w:t>ри возникновении ошибок в процессе вычислений, программа должна обрабатывать эти ошибки и продолжать работу с оставшимися моделями</w:t>
       </w:r>
     </w:p>
     <w:p>

</xml_diff>

<commit_message>
docs + new dots
</commit_message>
<xml_diff>
--- a/docs/КП24_ТЗ_Команда.docx
+++ b/docs/КП24_ТЗ_Команда.docx
@@ -34631,7 +34631,7 @@
   <w:abstractNum w:abstractNumId="42" w15:restartNumberingAfterBreak="0">
     <w:nsid w:val="6F1544B3"/>
     <w:multiLevelType w:val="multilevel"/>
-    <w:tmpl w:val="91CCA62C"/>
+    <w:tmpl w:val="F8AEF7F6"/>
     <w:lvl w:ilvl="0">
       <w:start w:val="4"/>
       <w:numFmt w:val="decimal"/>
@@ -34675,18 +34675,6 @@
       <w:lvlJc w:val="left"/>
       <w:pPr>
         <w:ind w:left="1680" w:hanging="840"/>
-      </w:pPr>
-      <w:rPr>
-        <w:rFonts w:hint="default"/>
-      </w:rPr>
-    </w:lvl>
-    <w:lvl w:ilvl="4">
-      <w:start w:val="1"/>
-      <w:numFmt w:val="decimal"/>
-      <w:lvlText w:val="%1.%2.%3.%4.%5"/>
-      <w:lvlJc w:val="left"/>
-      <w:pPr>
-        <w:ind w:left="2200" w:hanging="1080"/>
       </w:pPr>
       <w:rPr>
         <w:rFonts w:hint="default"/>
@@ -34694,6 +34682,20 @@
         <w:bCs/>
       </w:rPr>
     </w:lvl>
+    <w:lvl w:ilvl="4">
+      <w:start w:val="1"/>
+      <w:numFmt w:val="decimal"/>
+      <w:lvlText w:val="%1.%2.%3.%4.%5"/>
+      <w:lvlJc w:val="left"/>
+      <w:pPr>
+        <w:ind w:left="2200" w:hanging="1080"/>
+      </w:pPr>
+      <w:rPr>
+        <w:rFonts w:hint="default"/>
+        <w:b/>
+        <w:bCs/>
+      </w:rPr>
+    </w:lvl>
     <w:lvl w:ilvl="5">
       <w:start w:val="1"/>
       <w:numFmt w:val="decimal"/>
@@ -34704,6 +34706,8 @@
       </w:pPr>
       <w:rPr>
         <w:rFonts w:hint="default"/>
+        <w:b/>
+        <w:bCs/>
       </w:rPr>
     </w:lvl>
     <w:lvl w:ilvl="6">

</xml_diff>